<commit_message>
Mudei as partes do fn2 e fn3 do relatorio
</commit_message>
<xml_diff>
--- a/Relatorio.docx
+++ b/Relatorio.docx
@@ -473,7 +473,7 @@
       <w:sdtContent>
         <w:p>
           <w:pPr>
-            <w:pStyle w:val="TOC1"/>
+            <w:pStyle w:val="Sumrio1"/>
             <w:tabs>
               <w:tab w:val="left" w:pos="440"/>
               <w:tab w:val="right" w:leader="dot" w:pos="8493"/>
@@ -576,7 +576,7 @@
         </w:p>
         <w:p>
           <w:pPr>
-            <w:pStyle w:val="TOC1"/>
+            <w:pStyle w:val="Sumrio1"/>
             <w:tabs>
               <w:tab w:val="left" w:pos="440"/>
               <w:tab w:val="right" w:leader="dot" w:pos="8493"/>
@@ -670,7 +670,7 @@
         </w:p>
         <w:p>
           <w:pPr>
-            <w:pStyle w:val="TOC1"/>
+            <w:pStyle w:val="Sumrio1"/>
             <w:tabs>
               <w:tab w:val="left" w:pos="440"/>
               <w:tab w:val="right" w:leader="dot" w:pos="8493"/>
@@ -764,7 +764,7 @@
         </w:p>
         <w:p>
           <w:pPr>
-            <w:pStyle w:val="TOC1"/>
+            <w:pStyle w:val="Sumrio1"/>
             <w:tabs>
               <w:tab w:val="left" w:pos="440"/>
               <w:tab w:val="right" w:leader="dot" w:pos="8493"/>
@@ -858,7 +858,7 @@
         </w:p>
         <w:p>
           <w:pPr>
-            <w:pStyle w:val="TOC1"/>
+            <w:pStyle w:val="Sumrio1"/>
             <w:tabs>
               <w:tab w:val="left" w:pos="440"/>
               <w:tab w:val="right" w:leader="dot" w:pos="8493"/>
@@ -952,7 +952,7 @@
         </w:p>
         <w:p>
           <w:pPr>
-            <w:pStyle w:val="TOC1"/>
+            <w:pStyle w:val="Sumrio1"/>
             <w:tabs>
               <w:tab w:val="left" w:pos="440"/>
               <w:tab w:val="right" w:leader="dot" w:pos="8493"/>
@@ -1046,7 +1046,7 @@
         </w:p>
         <w:p>
           <w:pPr>
-            <w:pStyle w:val="TOC1"/>
+            <w:pStyle w:val="Sumrio1"/>
             <w:tabs>
               <w:tab w:val="left" w:pos="440"/>
               <w:tab w:val="right" w:leader="dot" w:pos="8493"/>
@@ -1140,7 +1140,7 @@
         </w:p>
         <w:p>
           <w:pPr>
-            <w:pStyle w:val="TOC1"/>
+            <w:pStyle w:val="Sumrio1"/>
             <w:tabs>
               <w:tab w:val="left" w:pos="440"/>
               <w:tab w:val="right" w:leader="dot" w:pos="8493"/>
@@ -1234,7 +1234,7 @@
         </w:p>
         <w:p>
           <w:pPr>
-            <w:pStyle w:val="TOC1"/>
+            <w:pStyle w:val="Sumrio1"/>
             <w:tabs>
               <w:tab w:val="left" w:pos="480"/>
               <w:tab w:val="right" w:leader="dot" w:pos="8490"/>
@@ -1253,7 +1253,7 @@
     </w:sdt>
     <w:p>
       <w:pPr>
-        <w:pStyle w:val="TOC1"/>
+        <w:pStyle w:val="Sumrio1"/>
         <w:tabs>
           <w:tab w:val="left" w:pos="480"/>
           <w:tab w:val="right" w:leader="dot" w:pos="8490"/>
@@ -1288,7 +1288,7 @@
     </w:p>
     <w:p>
       <w:pPr>
-        <w:pStyle w:val="Heading1"/>
+        <w:pStyle w:val="Ttulo1"/>
         <w:numPr>
           <w:ilvl w:val="0"/>
           <w:numId w:val="15"/>
@@ -1454,7 +1454,7 @@
     </w:p>
     <w:p>
       <w:pPr>
-        <w:pStyle w:val="Heading1"/>
+        <w:pStyle w:val="Ttulo1"/>
         <w:numPr>
           <w:ilvl w:val="0"/>
           <w:numId w:val="15"/>
@@ -1864,7 +1864,7 @@
     </w:p>
     <w:p>
       <w:pPr>
-        <w:pStyle w:val="ListParagraph"/>
+        <w:pStyle w:val="PargrafodaLista"/>
         <w:numPr>
           <w:ilvl w:val="0"/>
           <w:numId w:val="12"/>
@@ -1885,7 +1885,7 @@
     </w:p>
     <w:p>
       <w:pPr>
-        <w:pStyle w:val="ListParagraph"/>
+        <w:pStyle w:val="PargrafodaLista"/>
         <w:numPr>
           <w:ilvl w:val="0"/>
           <w:numId w:val="12"/>
@@ -1906,7 +1906,7 @@
     </w:p>
     <w:p>
       <w:pPr>
-        <w:pStyle w:val="ListParagraph"/>
+        <w:pStyle w:val="PargrafodaLista"/>
         <w:numPr>
           <w:ilvl w:val="0"/>
           <w:numId w:val="12"/>
@@ -1927,7 +1927,7 @@
     </w:p>
     <w:p>
       <w:pPr>
-        <w:pStyle w:val="ListParagraph"/>
+        <w:pStyle w:val="PargrafodaLista"/>
         <w:numPr>
           <w:ilvl w:val="0"/>
           <w:numId w:val="12"/>
@@ -1948,7 +1948,7 @@
     </w:p>
     <w:p>
       <w:pPr>
-        <w:pStyle w:val="ListParagraph"/>
+        <w:pStyle w:val="PargrafodaLista"/>
         <w:numPr>
           <w:ilvl w:val="0"/>
           <w:numId w:val="12"/>
@@ -1969,7 +1969,7 @@
     </w:p>
     <w:p>
       <w:pPr>
-        <w:pStyle w:val="ListParagraph"/>
+        <w:pStyle w:val="PargrafodaLista"/>
         <w:numPr>
           <w:ilvl w:val="0"/>
           <w:numId w:val="12"/>
@@ -2020,7 +2020,7 @@
     </w:p>
     <w:p>
       <w:pPr>
-        <w:pStyle w:val="ListParagraph"/>
+        <w:pStyle w:val="PargrafodaLista"/>
         <w:numPr>
           <w:ilvl w:val="0"/>
           <w:numId w:val="11"/>
@@ -2041,7 +2041,7 @@
     </w:p>
     <w:p>
       <w:pPr>
-        <w:pStyle w:val="ListParagraph"/>
+        <w:pStyle w:val="PargrafodaLista"/>
         <w:numPr>
           <w:ilvl w:val="0"/>
           <w:numId w:val="11"/>
@@ -2062,7 +2062,7 @@
     </w:p>
     <w:p>
       <w:pPr>
-        <w:pStyle w:val="ListParagraph"/>
+        <w:pStyle w:val="PargrafodaLista"/>
         <w:numPr>
           <w:ilvl w:val="0"/>
           <w:numId w:val="11"/>
@@ -2083,7 +2083,7 @@
     </w:p>
     <w:p>
       <w:pPr>
-        <w:pStyle w:val="ListParagraph"/>
+        <w:pStyle w:val="PargrafodaLista"/>
         <w:numPr>
           <w:ilvl w:val="0"/>
           <w:numId w:val="11"/>
@@ -2104,7 +2104,7 @@
     </w:p>
     <w:p>
       <w:pPr>
-        <w:pStyle w:val="ListParagraph"/>
+        <w:pStyle w:val="PargrafodaLista"/>
         <w:numPr>
           <w:ilvl w:val="0"/>
           <w:numId w:val="11"/>
@@ -2158,7 +2158,7 @@
     </w:p>
     <w:p>
       <w:pPr>
-        <w:pStyle w:val="ListParagraph"/>
+        <w:pStyle w:val="PargrafodaLista"/>
         <w:numPr>
           <w:ilvl w:val="0"/>
           <w:numId w:val="10"/>
@@ -2179,7 +2179,7 @@
     </w:p>
     <w:p>
       <w:pPr>
-        <w:pStyle w:val="ListParagraph"/>
+        <w:pStyle w:val="PargrafodaLista"/>
         <w:numPr>
           <w:ilvl w:val="0"/>
           <w:numId w:val="10"/>
@@ -2226,7 +2226,7 @@
     </w:p>
     <w:p>
       <w:pPr>
-        <w:pStyle w:val="ListParagraph"/>
+        <w:pStyle w:val="PargrafodaLista"/>
         <w:numPr>
           <w:ilvl w:val="0"/>
           <w:numId w:val="10"/>
@@ -2247,7 +2247,7 @@
     </w:p>
     <w:p>
       <w:pPr>
-        <w:pStyle w:val="ListParagraph"/>
+        <w:pStyle w:val="PargrafodaLista"/>
         <w:numPr>
           <w:ilvl w:val="0"/>
           <w:numId w:val="10"/>
@@ -2310,7 +2310,7 @@
     </w:p>
     <w:p>
       <w:pPr>
-        <w:pStyle w:val="ListParagraph"/>
+        <w:pStyle w:val="PargrafodaLista"/>
         <w:numPr>
           <w:ilvl w:val="0"/>
           <w:numId w:val="9"/>
@@ -2363,7 +2363,7 @@
     </w:p>
     <w:p>
       <w:pPr>
-        <w:pStyle w:val="ListParagraph"/>
+        <w:pStyle w:val="PargrafodaLista"/>
         <w:numPr>
           <w:ilvl w:val="0"/>
           <w:numId w:val="8"/>
@@ -2384,7 +2384,7 @@
     </w:p>
     <w:p>
       <w:pPr>
-        <w:pStyle w:val="ListParagraph"/>
+        <w:pStyle w:val="PargrafodaLista"/>
         <w:numPr>
           <w:ilvl w:val="0"/>
           <w:numId w:val="8"/>
@@ -2405,7 +2405,7 @@
     </w:p>
     <w:p>
       <w:pPr>
-        <w:pStyle w:val="ListParagraph"/>
+        <w:pStyle w:val="PargrafodaLista"/>
         <w:numPr>
           <w:ilvl w:val="0"/>
           <w:numId w:val="8"/>
@@ -2595,7 +2595,7 @@
     </w:p>
     <w:p>
       <w:pPr>
-        <w:pStyle w:val="Heading1"/>
+        <w:pStyle w:val="Ttulo1"/>
         <w:numPr>
           <w:ilvl w:val="0"/>
           <w:numId w:val="15"/>
@@ -2859,104 +2859,438 @@
     </w:p>
     <w:p>
       <w:pPr>
-        <w:pStyle w:val="ListParagraph"/>
         <w:numPr>
           <w:ilvl w:val="0"/>
-          <w:numId w:val="7"/>
+          <w:numId w:val="30"/>
         </w:numPr>
-      </w:pPr>
-      <w:r>
-        <w:t>Tabelas Associativas: Foram criadas tabelas associativas como CPVsContratos, ClassificacoesContratos, Fundamentacoes, LocaisDeExecucao, e Adjudicatarios para representar as relações muitos-para-muitos entre contratos e outras entidades. Essa abordagem assegura que a tabela principal (por exemplo, Contratos) não armazene dados redundantes que dependam apenas de parte da chave primária, eliminando dependências parciais.</w:t>
-      </w:r>
-    </w:p>
-    <w:p>
-      <w:pPr>
-        <w:pStyle w:val="ListParagraph"/>
+        <w:jc w:val="left"/>
+        <w:rPr>
+          <w:lang w:val="pt-BR"/>
+        </w:rPr>
+      </w:pPr>
+      <w:r>
+        <w:rPr>
+          <w:lang w:val="pt-BR"/>
+        </w:rPr>
+        <w:t>Tabelas Associativas:</w:t>
+      </w:r>
+      <w:r>
+        <w:rPr>
+          <w:lang w:val="pt-BR"/>
+        </w:rPr>
+        <w:br/>
+        <w:t>Foram criadas tabelas associativas como CPVsContratos, ClassificacoesContratos, Fundamentacoes, LocaisDeExecucao e Adjudicatarios para representar as relações muitos-para-muitos entre contratos e outras entidades. Essa abordagem assegura que a tabela principal (por exemplo, Contratos) não armazene dados redundantes que dependam apenas de parte da chave primária, eliminando dependências parciais.</w:t>
+      </w:r>
+    </w:p>
+    <w:p>
+      <w:pPr>
         <w:numPr>
           <w:ilvl w:val="0"/>
-          <w:numId w:val="7"/>
+          <w:numId w:val="30"/>
         </w:numPr>
-      </w:pPr>
-      <w:r>
-        <w:rPr>
-          <w:lang w:val="pt-BR"/>
-        </w:rPr>
-        <w:t>Locais de Execução: A modelagem de locais de execução em três tabelas separadas (País, Distrito e Município) impede que atributos como Município dependam apenas de parte da chave (por exemplo, a chave primária em Contratos). Cada nível de localização é representado por identificadores únicos, garantindo que as dependências sejam completas e não parciais.</w:t>
-      </w:r>
-    </w:p>
-    <w:p>
-      <w:pPr>
-        <w:pStyle w:val="ListParagraph"/>
+        <w:jc w:val="left"/>
+        <w:rPr>
+          <w:lang w:val="pt-BR"/>
+        </w:rPr>
+      </w:pPr>
+      <w:r>
+        <w:rPr>
+          <w:lang w:val="pt-BR"/>
+        </w:rPr>
+        <w:t>Locais de Execução:</w:t>
+      </w:r>
+      <w:r>
+        <w:rPr>
+          <w:lang w:val="pt-BR"/>
+        </w:rPr>
+        <w:br/>
+        <w:t>A modelagem de locais de execução em três tabelas separadas (País, Distrito e Município) impede que atributos como Município dependam apenas de parte da chave (por exemplo, a chave primária em Contratos). Cada nível de localização é representado por identificadores únicos, garantindo que as dependências sejam completas e não parciais.</w:t>
+      </w:r>
+    </w:p>
+    <w:p>
+      <w:pPr>
         <w:numPr>
           <w:ilvl w:val="0"/>
-          <w:numId w:val="7"/>
+          <w:numId w:val="30"/>
         </w:numPr>
-      </w:pPr>
-      <w:r>
-        <w:rPr>
-          <w:lang w:val="pt-BR"/>
-        </w:rPr>
-        <w:t>Descrição do Acordo Quadro: O fato de manter a Descrição do Acordo Quadro fora da tabela Contratos, devido à baixa ocorrência, ajuda a evitar muitos valores nulos na tabela Contratos. Essa decisão, por sua vez, mantém a integridade da 2FN ao evitar a dependência de atributos não chave que poderiam ter um impacto em uma chave composta.</w:t>
-      </w:r>
-    </w:p>
-    <w:p>
-      <w:pPr>
-        <w:ind w:firstLine="360"/>
-      </w:pPr>
-      <w:r>
-        <w:rPr>
-          <w:lang w:val="pt-BR"/>
-        </w:rPr>
-        <w:t>A 3FN elimina dependências transitivas, assegurando que atributos não chave dependam diretamente apenas da chave primária:</w:t>
-      </w:r>
-    </w:p>
-    <w:p>
-      <w:pPr>
-        <w:pStyle w:val="ListParagraph"/>
+        <w:jc w:val="left"/>
+        <w:rPr>
+          <w:lang w:val="pt-BR"/>
+        </w:rPr>
+      </w:pPr>
+      <w:r>
+        <w:rPr>
+          <w:lang w:val="pt-BR"/>
+        </w:rPr>
+        <w:t>Tipos de Procedimento:</w:t>
+      </w:r>
+      <w:r>
+        <w:rPr>
+          <w:lang w:val="pt-BR"/>
+        </w:rPr>
+        <w:br/>
+        <w:t>A separação da tabela </w:t>
+      </w:r>
+      <w:proofErr w:type="spellStart"/>
+      <w:r>
+        <w:rPr>
+          <w:lang w:val="pt-BR"/>
+        </w:rPr>
+        <w:t>TiposProcedimentos</w:t>
+      </w:r>
+      <w:proofErr w:type="spellEnd"/>
+      <w:r>
+        <w:rPr>
+          <w:lang w:val="pt-BR"/>
+        </w:rPr>
+        <w:t> garante que cada tipo de procedimento (procedimento) seja armazenado apenas uma vez e referenciado por meio de uma chave estrangeira (</w:t>
+      </w:r>
+      <w:proofErr w:type="spellStart"/>
+      <w:r>
+        <w:rPr>
+          <w:lang w:val="pt-BR"/>
+        </w:rPr>
+        <w:t>idProcedimento</w:t>
+      </w:r>
+      <w:proofErr w:type="spellEnd"/>
+      <w:r>
+        <w:rPr>
+          <w:lang w:val="pt-BR"/>
+        </w:rPr>
+        <w:t>) na tabela Contratos. Isso elimina redundâncias e assegura que o atributo procedimento dependa exclusivamente da chave primária na tabela </w:t>
+      </w:r>
+      <w:proofErr w:type="spellStart"/>
+      <w:r>
+        <w:rPr>
+          <w:lang w:val="pt-BR"/>
+        </w:rPr>
+        <w:t>TiposProcedimentos</w:t>
+      </w:r>
+      <w:proofErr w:type="spellEnd"/>
+      <w:r>
+        <w:rPr>
+          <w:lang w:val="pt-BR"/>
+        </w:rPr>
+        <w:t>, contribuindo para atender à 2FN.</w:t>
+      </w:r>
+    </w:p>
+    <w:p>
+      <w:pPr>
         <w:numPr>
           <w:ilvl w:val="0"/>
-          <w:numId w:val="6"/>
+          <w:numId w:val="30"/>
         </w:numPr>
-      </w:pPr>
-      <w:r>
-        <w:t>Descrição e Código CPV: A separação entre o Código CPV e a Descrição CPV</w:t>
-      </w:r>
-      <w:r>
-        <w:t>,</w:t>
-      </w:r>
-      <w:r>
-        <w:t xml:space="preserve"> garante que não haja dependências transitivas dentro da tabela CPVs. Ambos os atributos </w:t>
-      </w:r>
-      <w:r>
+        <w:jc w:val="left"/>
+        <w:rPr>
+          <w:lang w:val="pt-BR"/>
+        </w:rPr>
+      </w:pPr>
+      <w:r>
+        <w:rPr>
+          <w:lang w:val="pt-BR"/>
+        </w:rPr>
         <w:lastRenderedPageBreak/>
-        <w:t>dependem diretamente da chave primária, evitando dependências entre atributos não chave.</w:t>
-      </w:r>
-    </w:p>
-    <w:p>
-      <w:pPr>
-        <w:pStyle w:val="ListParagraph"/>
+        <w:t>Entidades:</w:t>
+      </w:r>
+      <w:r>
+        <w:rPr>
+          <w:lang w:val="pt-BR"/>
+        </w:rPr>
+        <w:br/>
+        <w:t>A criação de uma tabela separada para Entidades, contendo atributos como </w:t>
+      </w:r>
+      <w:r>
+        <w:rPr>
+          <w:lang w:val="pt-BR"/>
+        </w:rPr>
+        <w:t>NIF</w:t>
+      </w:r>
+      <w:r>
+        <w:rPr>
+          <w:lang w:val="pt-BR"/>
+        </w:rPr>
+        <w:t> e entidade, garante que essas informações sejam armazenadas de forma única e reutilizável. Isso elimina redundâncias e mantém a conformidade com a 2FN, ao garantir que atributos como </w:t>
+      </w:r>
+      <w:r>
+        <w:rPr>
+          <w:lang w:val="pt-BR"/>
+        </w:rPr>
+        <w:t>NIF</w:t>
+      </w:r>
+      <w:r>
+        <w:rPr>
+          <w:lang w:val="pt-BR"/>
+        </w:rPr>
+        <w:t> dependam exclusivamente da chave primária na tabela Entidades.</w:t>
+      </w:r>
+    </w:p>
+    <w:p>
+      <w:pPr>
         <w:numPr>
           <w:ilvl w:val="0"/>
-          <w:numId w:val="6"/>
+          <w:numId w:val="30"/>
         </w:numPr>
-      </w:pPr>
-      <w:r>
-        <w:rPr>
-          <w:lang w:val="pt-BR"/>
-        </w:rPr>
-        <w:t>Locais de Execução: A modelagem hierárquica entre País, Distrito, e Município evita dependências transitivas. A tabela Município está conectada a Distrito e País por chaves estrangeiras, garantindo que as dependências sejam diretas e que as tabelas não contenham atributos não chave que dependam de outros atributos não chave.</w:t>
-      </w:r>
-    </w:p>
-    <w:p>
-      <w:pPr>
-        <w:pStyle w:val="ListParagraph"/>
+        <w:jc w:val="left"/>
+        <w:rPr>
+          <w:lang w:val="pt-BR"/>
+        </w:rPr>
+      </w:pPr>
+      <w:r>
+        <w:rPr>
+          <w:lang w:val="pt-BR"/>
+        </w:rPr>
+        <w:t>Descrição do Acordo Quadro:</w:t>
+      </w:r>
+      <w:r>
+        <w:rPr>
+          <w:lang w:val="pt-BR"/>
+        </w:rPr>
+        <w:br/>
+        <w:t>O fato de manter a Descrição do Acordo Quadro fora da tabela Contratos, devido à baixa ocorrência, ajuda a evitar muitos valores nulos na tabela Contratos. Essa decisão, por sua vez, mantém a integridade da 2FN ao evitar a dependência de atributos não chave que poderiam ter um impacto em uma chave composta.</w:t>
+      </w:r>
+    </w:p>
+    <w:p>
+      <w:pPr>
+        <w:ind w:left="360"/>
+      </w:pPr>
+      <w:r>
+        <w:rPr>
+          <w:lang w:val="pt-BR"/>
+        </w:rPr>
+        <w:t xml:space="preserve">A 3FN elimina dependências transitivas, assegurando que atributos não chave </w:t>
+      </w:r>
+      <w:r>
+        <w:rPr>
+          <w:lang w:val="pt-BR"/>
+        </w:rPr>
+        <w:t>dependam</w:t>
+      </w:r>
+      <w:r>
+        <w:rPr>
+          <w:lang w:val="pt-BR"/>
+        </w:rPr>
+        <w:t xml:space="preserve"> diretamente apenas da chave primária:</w:t>
+      </w:r>
+    </w:p>
+    <w:p>
+      <w:pPr>
         <w:numPr>
           <w:ilvl w:val="0"/>
-          <w:numId w:val="6"/>
+          <w:numId w:val="31"/>
         </w:numPr>
-      </w:pPr>
-      <w:r>
-        <w:t>Nomes Diferenciados nos Atributos: A escolha de nomes distintos para atributos em diferentes tabelas, como idPais e idContrato, ajuda a evitar ambiguidades e facilita a identificação de qual tabela um atributo pertence. Essa prática promove consultas mais precisas e evita dependências transitivas, pois cada tabela tem seus próprios atributos e chaves que são dependentes apenas da chave primária da tabela.</w:t>
+        <w:jc w:val="left"/>
+        <w:rPr>
+          <w:lang w:val="pt-BR"/>
+        </w:rPr>
+      </w:pPr>
+      <w:r>
+        <w:rPr>
+          <w:lang w:val="pt-BR"/>
+        </w:rPr>
+        <w:t>Descrição e Código CPV:</w:t>
+      </w:r>
+      <w:r>
+        <w:rPr>
+          <w:lang w:val="pt-BR"/>
+        </w:rPr>
+        <w:br/>
+        <w:t>A separação entre o Código CPV e a Descrição CPV garante que não haja dependências transitivas dentro da tabela </w:t>
+      </w:r>
+      <w:proofErr w:type="spellStart"/>
+      <w:r>
+        <w:rPr>
+          <w:lang w:val="pt-BR"/>
+        </w:rPr>
+        <w:t>CPVs</w:t>
+      </w:r>
+      <w:proofErr w:type="spellEnd"/>
+      <w:r>
+        <w:rPr>
+          <w:lang w:val="pt-BR"/>
+        </w:rPr>
+        <w:t>. Ambos os atributos dependem diretamente da chave primária, evitando dependências entre atributos não chave.</w:t>
+      </w:r>
+    </w:p>
+    <w:p>
+      <w:pPr>
+        <w:numPr>
+          <w:ilvl w:val="0"/>
+          <w:numId w:val="31"/>
+        </w:numPr>
+        <w:jc w:val="left"/>
+        <w:rPr>
+          <w:lang w:val="pt-BR"/>
+        </w:rPr>
+      </w:pPr>
+      <w:r>
+        <w:rPr>
+          <w:lang w:val="pt-BR"/>
+        </w:rPr>
+        <w:t>Locais de Execução:</w:t>
+      </w:r>
+      <w:r>
+        <w:rPr>
+          <w:lang w:val="pt-BR"/>
+        </w:rPr>
+        <w:br/>
+        <w:t>A modelagem hierárquica entre País, Distrito e Município evita dependências transitivas. A tabela Município está conectada a Distrito e País por chaves estrangeiras, garantindo que as dependências sejam diretas e que as tabelas não contenham atributos não chave que dependam de outros atributos não chave.</w:t>
+      </w:r>
+    </w:p>
+    <w:p>
+      <w:pPr>
+        <w:numPr>
+          <w:ilvl w:val="0"/>
+          <w:numId w:val="31"/>
+        </w:numPr>
+        <w:jc w:val="left"/>
+        <w:rPr>
+          <w:lang w:val="pt-BR"/>
+        </w:rPr>
+      </w:pPr>
+      <w:r>
+        <w:rPr>
+          <w:lang w:val="pt-BR"/>
+        </w:rPr>
+        <w:t>Tipos de Procedimento:</w:t>
+      </w:r>
+      <w:r>
+        <w:rPr>
+          <w:lang w:val="pt-BR"/>
+        </w:rPr>
+        <w:br/>
+        <w:t>A separação de </w:t>
+      </w:r>
+      <w:proofErr w:type="spellStart"/>
+      <w:r>
+        <w:rPr>
+          <w:lang w:val="pt-BR"/>
+        </w:rPr>
+        <w:t>TiposProcedimentos</w:t>
+      </w:r>
+      <w:proofErr w:type="spellEnd"/>
+      <w:r>
+        <w:rPr>
+          <w:lang w:val="pt-BR"/>
+        </w:rPr>
+        <w:t> elimina possíveis dependências transitivas ao garantir que o atributo procedimento dependa exclusivamente de sua chave primária (</w:t>
+      </w:r>
+      <w:proofErr w:type="spellStart"/>
+      <w:r>
+        <w:rPr>
+          <w:lang w:val="pt-BR"/>
+        </w:rPr>
+        <w:t>idProcedimento</w:t>
+      </w:r>
+      <w:proofErr w:type="spellEnd"/>
+      <w:r>
+        <w:rPr>
+          <w:lang w:val="pt-BR"/>
+        </w:rPr>
+        <w:t>) na tabela </w:t>
+      </w:r>
+      <w:proofErr w:type="spellStart"/>
+      <w:r>
+        <w:rPr>
+          <w:lang w:val="pt-BR"/>
+        </w:rPr>
+        <w:t>TiposProcedimentos</w:t>
+      </w:r>
+      <w:proofErr w:type="spellEnd"/>
+      <w:r>
+        <w:rPr>
+          <w:lang w:val="pt-BR"/>
+        </w:rPr>
+        <w:t>.</w:t>
+      </w:r>
+    </w:p>
+    <w:p>
+      <w:pPr>
+        <w:numPr>
+          <w:ilvl w:val="0"/>
+          <w:numId w:val="31"/>
+        </w:numPr>
+        <w:jc w:val="left"/>
+        <w:rPr>
+          <w:lang w:val="pt-BR"/>
+        </w:rPr>
+      </w:pPr>
+      <w:r>
+        <w:rPr>
+          <w:lang w:val="pt-BR"/>
+        </w:rPr>
+        <w:t>Entidades:</w:t>
+      </w:r>
+      <w:r>
+        <w:rPr>
+          <w:lang w:val="pt-BR"/>
+        </w:rPr>
+        <w:br/>
+        <w:t>A separação de Entidades garante que atributos como </w:t>
+      </w:r>
+      <w:r>
+        <w:rPr>
+          <w:lang w:val="pt-BR"/>
+        </w:rPr>
+        <w:t>NIF</w:t>
+      </w:r>
+      <w:r>
+        <w:rPr>
+          <w:lang w:val="pt-BR"/>
+        </w:rPr>
+        <w:t> e entidade dependam apenas da chave primária da tabela Entidades, eliminando qualquer dependência transitiva com a tabela Contratos.</w:t>
+      </w:r>
+    </w:p>
+    <w:p>
+      <w:pPr>
+        <w:numPr>
+          <w:ilvl w:val="0"/>
+          <w:numId w:val="31"/>
+        </w:numPr>
+        <w:jc w:val="left"/>
+        <w:rPr>
+          <w:lang w:val="pt-BR"/>
+        </w:rPr>
+      </w:pPr>
+      <w:r>
+        <w:rPr>
+          <w:lang w:val="pt-BR"/>
+        </w:rPr>
+        <w:t>Nomes Diferenciados nos Atributos:</w:t>
+      </w:r>
+      <w:r>
+        <w:rPr>
+          <w:lang w:val="pt-BR"/>
+        </w:rPr>
+        <w:br/>
+        <w:t>A escolha de nomes distintos para atributos em diferentes tabelas, como </w:t>
+      </w:r>
+      <w:proofErr w:type="spellStart"/>
+      <w:r>
+        <w:rPr>
+          <w:lang w:val="pt-BR"/>
+        </w:rPr>
+        <w:t>idPais</w:t>
+      </w:r>
+      <w:proofErr w:type="spellEnd"/>
+      <w:r>
+        <w:rPr>
+          <w:lang w:val="pt-BR"/>
+        </w:rPr>
+        <w:t> e </w:t>
+      </w:r>
+      <w:proofErr w:type="spellStart"/>
+      <w:r>
+        <w:rPr>
+          <w:lang w:val="pt-BR"/>
+        </w:rPr>
+        <w:t>idContrato</w:t>
+      </w:r>
+      <w:proofErr w:type="spellEnd"/>
+      <w:r>
+        <w:rPr>
+          <w:lang w:val="pt-BR"/>
+        </w:rPr>
+        <w:t>, ajuda a evitar ambiguidades e facilita a identificação de qual tabela um atributo pertence. Essa prática promove consultas mais precisas e evita dependências transitivas, pois cada tabela tem seus próprios atributos e chaves que são dependentes apenas da chave primária da tabela.</w:t>
       </w:r>
     </w:p>
     <w:p>
@@ -2969,29 +3303,25 @@
     </w:p>
     <w:p>
       <w:pPr>
-        <w:ind w:left="360"/>
-      </w:pPr>
-    </w:p>
-    <w:p>
-      <w:pPr>
         <w:ind w:firstLine="360"/>
       </w:pPr>
       <w:r>
         <w:rPr>
           <w:noProof/>
         </w:rPr>
+        <w:lastRenderedPageBreak/>
         <w:drawing>
-          <wp:anchor distT="0" distB="0" distL="114300" distR="114300" simplePos="0" relativeHeight="251658240" behindDoc="0" locked="0" layoutInCell="1" allowOverlap="1" wp14:anchorId="7AFB24A5" wp14:editId="623658AE">
+          <wp:anchor distT="0" distB="0" distL="114300" distR="114300" simplePos="0" relativeHeight="251658240" behindDoc="0" locked="0" layoutInCell="1" allowOverlap="1" wp14:anchorId="7AFB24A5" wp14:editId="7E574E5A">
             <wp:simplePos x="0" y="0"/>
             <wp:positionH relativeFrom="column">
               <wp:align>center</wp:align>
             </wp:positionH>
             <wp:positionV relativeFrom="paragraph">
-              <wp:posOffset>0</wp:posOffset>
+              <wp:posOffset>62</wp:posOffset>
             </wp:positionV>
             <wp:extent cx="5392800" cy="3078000"/>
             <wp:effectExtent l="0" t="0" r="0" b="8255"/>
-            <wp:wrapNone/>
+            <wp:wrapTopAndBottom/>
             <wp:docPr id="1467369516" name="Imagem 1467369516"/>
             <wp:cNvGraphicFramePr>
               <a:graphicFrameLocks xmlns:a="http://schemas.openxmlformats.org/drawingml/2006/main" noChangeAspect="1"/>
@@ -3044,7 +3374,7 @@
     </w:p>
     <w:p>
       <w:pPr>
-        <w:pStyle w:val="Heading1"/>
+        <w:pStyle w:val="Ttulo1"/>
         <w:numPr>
           <w:ilvl w:val="0"/>
           <w:numId w:val="15"/>
@@ -3484,7 +3814,7 @@
     </w:p>
     <w:p>
       <w:pPr>
-        <w:pStyle w:val="ListParagraph"/>
+        <w:pStyle w:val="PargrafodaLista"/>
         <w:numPr>
           <w:ilvl w:val="0"/>
           <w:numId w:val="24"/>
@@ -3607,7 +3937,7 @@
     </w:p>
     <w:p>
       <w:pPr>
-        <w:pStyle w:val="ListParagraph"/>
+        <w:pStyle w:val="PargrafodaLista"/>
         <w:numPr>
           <w:ilvl w:val="0"/>
           <w:numId w:val="24"/>
@@ -3702,7 +4032,7 @@
           <w:noProof/>
         </w:rPr>
         <w:drawing>
-          <wp:anchor distT="0" distB="0" distL="114300" distR="114300" simplePos="0" relativeHeight="251664384" behindDoc="0" locked="0" layoutInCell="1" allowOverlap="1" wp14:anchorId="022E8B5F" wp14:editId="7F28FB1C">
+          <wp:anchor distT="0" distB="0" distL="114300" distR="114300" simplePos="0" relativeHeight="251664384" behindDoc="0" locked="0" layoutInCell="1" allowOverlap="1" wp14:anchorId="022E8B5F" wp14:editId="12D7DD73">
             <wp:simplePos x="0" y="0"/>
             <wp:positionH relativeFrom="column">
               <wp:posOffset>1194435</wp:posOffset>
@@ -3762,7 +4092,7 @@
           <w:noProof/>
         </w:rPr>
         <w:drawing>
-          <wp:anchor distT="0" distB="0" distL="114300" distR="114300" simplePos="0" relativeHeight="251663360" behindDoc="0" locked="0" layoutInCell="1" allowOverlap="1" wp14:anchorId="2A91AD16" wp14:editId="6EDBBE86">
+          <wp:anchor distT="0" distB="0" distL="114300" distR="114300" simplePos="0" relativeHeight="251663360" behindDoc="0" locked="0" layoutInCell="1" allowOverlap="1" wp14:anchorId="2A91AD16" wp14:editId="51D27B7A">
             <wp:simplePos x="0" y="0"/>
             <wp:positionH relativeFrom="column">
               <wp:posOffset>1250950</wp:posOffset>
@@ -3878,7 +4208,7 @@
     </w:p>
     <w:p>
       <w:pPr>
-        <w:pStyle w:val="ListParagraph"/>
+        <w:pStyle w:val="PargrafodaLista"/>
         <w:numPr>
           <w:ilvl w:val="0"/>
           <w:numId w:val="24"/>
@@ -4145,7 +4475,7 @@
     </w:p>
     <w:p>
       <w:pPr>
-        <w:pStyle w:val="ListParagraph"/>
+        <w:pStyle w:val="PargrafodaLista"/>
         <w:numPr>
           <w:ilvl w:val="0"/>
           <w:numId w:val="24"/>
@@ -4419,7 +4749,7 @@
     </w:p>
     <w:p>
       <w:pPr>
-        <w:pStyle w:val="ListParagraph"/>
+        <w:pStyle w:val="PargrafodaLista"/>
         <w:numPr>
           <w:ilvl w:val="0"/>
           <w:numId w:val="24"/>
@@ -4497,7 +4827,7 @@
         </w:rPr>
         <w:lastRenderedPageBreak/>
         <w:drawing>
-          <wp:anchor distT="0" distB="0" distL="114300" distR="114300" simplePos="0" relativeHeight="251666432" behindDoc="0" locked="0" layoutInCell="1" allowOverlap="1" wp14:anchorId="1994426F" wp14:editId="77576572">
+          <wp:anchor distT="0" distB="0" distL="114300" distR="114300" simplePos="0" relativeHeight="251666432" behindDoc="0" locked="0" layoutInCell="1" allowOverlap="1" wp14:anchorId="1994426F" wp14:editId="70AA56D7">
             <wp:simplePos x="0" y="0"/>
             <wp:positionH relativeFrom="column">
               <wp:align>center</wp:align>
@@ -4575,7 +4905,7 @@
     </w:p>
     <w:p>
       <w:pPr>
-        <w:pStyle w:val="ListParagraph"/>
+        <w:pStyle w:val="PargrafodaLista"/>
         <w:ind w:left="360"/>
         <w:rPr>
           <w:rFonts w:eastAsia="Aptos" w:cs="Aptos"/>
@@ -4587,7 +4917,7 @@
     </w:p>
     <w:p>
       <w:pPr>
-        <w:pStyle w:val="ListParagraph"/>
+        <w:pStyle w:val="PargrafodaLista"/>
         <w:numPr>
           <w:ilvl w:val="0"/>
           <w:numId w:val="24"/>
@@ -4685,7 +5015,7 @@
     </w:p>
     <w:p>
       <w:pPr>
-        <w:pStyle w:val="ListParagraph"/>
+        <w:pStyle w:val="PargrafodaLista"/>
         <w:rPr>
           <w:szCs w:val="20"/>
         </w:rPr>
@@ -4826,7 +5156,7 @@
     </w:p>
     <w:p>
       <w:pPr>
-        <w:pStyle w:val="ListParagraph"/>
+        <w:pStyle w:val="PargrafodaLista"/>
         <w:numPr>
           <w:ilvl w:val="0"/>
           <w:numId w:val="24"/>
@@ -4986,7 +5316,7 @@
     </w:p>
     <w:p>
       <w:pPr>
-        <w:pStyle w:val="ListParagraph"/>
+        <w:pStyle w:val="PargrafodaLista"/>
         <w:numPr>
           <w:ilvl w:val="0"/>
           <w:numId w:val="24"/>
@@ -5418,7 +5748,7 @@
     </w:p>
     <w:tbl>
       <w:tblPr>
-        <w:tblStyle w:val="GridTable4"/>
+        <w:tblStyle w:val="TabeladeGrade4"/>
         <w:tblW w:w="0" w:type="auto"/>
         <w:tblLook w:val="04A0" w:firstRow="1" w:lastRow="0" w:firstColumn="1" w:lastColumn="0" w:noHBand="0" w:noVBand="1"/>
       </w:tblPr>
@@ -6263,7 +6593,7 @@
     </w:p>
     <w:p>
       <w:pPr>
-        <w:pStyle w:val="Heading1"/>
+        <w:pStyle w:val="Ttulo1"/>
         <w:numPr>
           <w:ilvl w:val="0"/>
           <w:numId w:val="15"/>
@@ -6316,7 +6646,7 @@
     </w:p>
     <w:p>
       <w:pPr>
-        <w:pStyle w:val="ListParagraph"/>
+        <w:pStyle w:val="PargrafodaLista"/>
         <w:numPr>
           <w:ilvl w:val="0"/>
           <w:numId w:val="26"/>
@@ -6338,7 +6668,7 @@
     </w:p>
     <w:p>
       <w:pPr>
-        <w:pStyle w:val="ListParagraph"/>
+        <w:pStyle w:val="PargrafodaLista"/>
         <w:numPr>
           <w:ilvl w:val="1"/>
           <w:numId w:val="26"/>
@@ -6360,7 +6690,7 @@
     </w:p>
     <w:p>
       <w:pPr>
-        <w:pStyle w:val="ListParagraph"/>
+        <w:pStyle w:val="PargrafodaLista"/>
         <w:ind w:left="792"/>
         <w:rPr>
           <w:rFonts w:ascii="Courier New" w:hAnsi="Courier New" w:cs="Courier New"/>
@@ -6377,7 +6707,7 @@
     </w:p>
     <w:p>
       <w:pPr>
-        <w:pStyle w:val="ListParagraph"/>
+        <w:pStyle w:val="PargrafodaLista"/>
         <w:ind w:left="792"/>
         <w:rPr>
           <w:rFonts w:ascii="Courier New" w:hAnsi="Courier New" w:cs="Courier New"/>
@@ -6394,7 +6724,7 @@
     </w:p>
     <w:p>
       <w:pPr>
-        <w:pStyle w:val="ListParagraph"/>
+        <w:pStyle w:val="PargrafodaLista"/>
         <w:ind w:left="792"/>
         <w:rPr>
           <w:rFonts w:ascii="Courier New" w:hAnsi="Courier New" w:cs="Courier New"/>
@@ -6411,7 +6741,7 @@
     </w:p>
     <w:p>
       <w:pPr>
-        <w:pStyle w:val="ListParagraph"/>
+        <w:pStyle w:val="PargrafodaLista"/>
         <w:ind w:left="792"/>
         <w:rPr>
           <w:rFonts w:ascii="Courier New" w:hAnsi="Courier New" w:cs="Courier New"/>
@@ -6462,7 +6792,7 @@
     </w:p>
     <w:p>
       <w:pPr>
-        <w:pStyle w:val="ListParagraph"/>
+        <w:pStyle w:val="PargrafodaLista"/>
         <w:ind w:left="792"/>
         <w:rPr>
           <w:rFonts w:ascii="Courier New" w:hAnsi="Courier New" w:cs="Courier New"/>
@@ -6472,7 +6802,7 @@
     </w:p>
     <w:p>
       <w:pPr>
-        <w:pStyle w:val="ListParagraph"/>
+        <w:pStyle w:val="PargrafodaLista"/>
         <w:numPr>
           <w:ilvl w:val="1"/>
           <w:numId w:val="26"/>
@@ -6494,7 +6824,7 @@
     </w:p>
     <w:p>
       <w:pPr>
-        <w:pStyle w:val="ListParagraph"/>
+        <w:pStyle w:val="PargrafodaLista"/>
         <w:ind w:left="792"/>
         <w:rPr>
           <w:rFonts w:ascii="Courier New" w:hAnsi="Courier New" w:cs="Courier New"/>
@@ -6511,7 +6841,7 @@
     </w:p>
     <w:p>
       <w:pPr>
-        <w:pStyle w:val="ListParagraph"/>
+        <w:pStyle w:val="PargrafodaLista"/>
         <w:ind w:left="792"/>
         <w:rPr>
           <w:rFonts w:ascii="Courier New" w:hAnsi="Courier New" w:cs="Courier New"/>
@@ -6528,7 +6858,7 @@
     </w:p>
     <w:p>
       <w:pPr>
-        <w:pStyle w:val="ListParagraph"/>
+        <w:pStyle w:val="PargrafodaLista"/>
         <w:ind w:left="792"/>
         <w:rPr>
           <w:rFonts w:ascii="Courier New" w:hAnsi="Courier New" w:cs="Courier New"/>
@@ -6545,7 +6875,7 @@
     </w:p>
     <w:p>
       <w:pPr>
-        <w:pStyle w:val="ListParagraph"/>
+        <w:pStyle w:val="PargrafodaLista"/>
         <w:ind w:left="792"/>
         <w:rPr>
           <w:rFonts w:ascii="Courier New" w:hAnsi="Courier New" w:cs="Courier New"/>
@@ -6562,7 +6892,7 @@
     </w:p>
     <w:p>
       <w:pPr>
-        <w:pStyle w:val="ListParagraph"/>
+        <w:pStyle w:val="PargrafodaLista"/>
         <w:ind w:left="792"/>
         <w:rPr>
           <w:rFonts w:ascii="Courier New" w:hAnsi="Courier New" w:cs="Courier New"/>
@@ -6579,7 +6909,7 @@
     </w:p>
     <w:p>
       <w:pPr>
-        <w:pStyle w:val="ListParagraph"/>
+        <w:pStyle w:val="PargrafodaLista"/>
         <w:ind w:left="792"/>
         <w:rPr>
           <w:rFonts w:ascii="Courier New" w:hAnsi="Courier New" w:cs="Courier New"/>
@@ -6596,7 +6926,7 @@
     </w:p>
     <w:p>
       <w:pPr>
-        <w:pStyle w:val="ListParagraph"/>
+        <w:pStyle w:val="PargrafodaLista"/>
         <w:ind w:left="792"/>
         <w:rPr>
           <w:rFonts w:ascii="Courier New" w:hAnsi="Courier New" w:cs="Courier New"/>
@@ -6613,7 +6943,7 @@
     </w:p>
     <w:p>
       <w:pPr>
-        <w:pStyle w:val="ListParagraph"/>
+        <w:pStyle w:val="PargrafodaLista"/>
         <w:ind w:left="792"/>
         <w:rPr>
           <w:rFonts w:ascii="Courier New" w:hAnsi="Courier New" w:cs="Courier New"/>
@@ -6630,7 +6960,7 @@
     </w:p>
     <w:p>
       <w:pPr>
-        <w:pStyle w:val="ListParagraph"/>
+        <w:pStyle w:val="PargrafodaLista"/>
         <w:ind w:left="792"/>
         <w:rPr>
           <w:rFonts w:ascii="Courier New" w:hAnsi="Courier New" w:cs="Courier New"/>
@@ -6647,7 +6977,7 @@
     </w:p>
     <w:p>
       <w:pPr>
-        <w:pStyle w:val="ListParagraph"/>
+        <w:pStyle w:val="PargrafodaLista"/>
         <w:ind w:left="792"/>
         <w:rPr>
           <w:rFonts w:ascii="Courier New" w:hAnsi="Courier New" w:cs="Courier New"/>
@@ -6657,7 +6987,7 @@
     </w:p>
     <w:p>
       <w:pPr>
-        <w:pStyle w:val="ListParagraph"/>
+        <w:pStyle w:val="PargrafodaLista"/>
         <w:ind w:left="792"/>
         <w:rPr>
           <w:rFonts w:ascii="Courier New" w:hAnsi="Courier New" w:cs="Courier New"/>
@@ -6708,7 +7038,7 @@
     </w:p>
     <w:p>
       <w:pPr>
-        <w:pStyle w:val="ListParagraph"/>
+        <w:pStyle w:val="PargrafodaLista"/>
         <w:ind w:left="792"/>
         <w:rPr>
           <w:rFonts w:ascii="Courier New" w:hAnsi="Courier New" w:cs="Courier New"/>
@@ -6718,7 +7048,7 @@
     </w:p>
     <w:p>
       <w:pPr>
-        <w:pStyle w:val="ListParagraph"/>
+        <w:pStyle w:val="PargrafodaLista"/>
         <w:numPr>
           <w:ilvl w:val="1"/>
           <w:numId w:val="26"/>
@@ -6740,7 +7070,7 @@
     </w:p>
     <w:p>
       <w:pPr>
-        <w:pStyle w:val="ListParagraph"/>
+        <w:pStyle w:val="PargrafodaLista"/>
         <w:ind w:left="792"/>
         <w:rPr>
           <w:rFonts w:ascii="Courier New" w:hAnsi="Courier New" w:cs="Courier New"/>
@@ -6757,7 +7087,7 @@
     </w:p>
     <w:p>
       <w:pPr>
-        <w:pStyle w:val="ListParagraph"/>
+        <w:pStyle w:val="PargrafodaLista"/>
         <w:ind w:left="792"/>
         <w:rPr>
           <w:rFonts w:ascii="Courier New" w:hAnsi="Courier New" w:cs="Courier New"/>
@@ -6774,7 +7104,7 @@
     </w:p>
     <w:p>
       <w:pPr>
-        <w:pStyle w:val="ListParagraph"/>
+        <w:pStyle w:val="PargrafodaLista"/>
         <w:ind w:left="792"/>
         <w:rPr>
           <w:rFonts w:ascii="Courier New" w:hAnsi="Courier New" w:cs="Courier New"/>
@@ -6791,7 +7121,7 @@
     </w:p>
     <w:p>
       <w:pPr>
-        <w:pStyle w:val="ListParagraph"/>
+        <w:pStyle w:val="PargrafodaLista"/>
         <w:ind w:left="792"/>
         <w:rPr>
           <w:rFonts w:ascii="Courier New" w:hAnsi="Courier New" w:cs="Courier New"/>
@@ -6856,7 +7186,7 @@
     </w:p>
     <w:p>
       <w:pPr>
-        <w:pStyle w:val="ListParagraph"/>
+        <w:pStyle w:val="PargrafodaLista"/>
         <w:ind w:left="792"/>
         <w:rPr>
           <w:b/>
@@ -6867,7 +7197,7 @@
     </w:p>
     <w:p>
       <w:pPr>
-        <w:pStyle w:val="ListParagraph"/>
+        <w:pStyle w:val="PargrafodaLista"/>
         <w:ind w:left="792"/>
         <w:rPr>
           <w:b/>
@@ -6878,7 +7208,7 @@
     </w:p>
     <w:p>
       <w:pPr>
-        <w:pStyle w:val="ListParagraph"/>
+        <w:pStyle w:val="PargrafodaLista"/>
         <w:numPr>
           <w:ilvl w:val="1"/>
           <w:numId w:val="26"/>
@@ -6925,7 +7255,7 @@
     </w:p>
     <w:p>
       <w:pPr>
-        <w:pStyle w:val="ListParagraph"/>
+        <w:pStyle w:val="PargrafodaLista"/>
         <w:ind w:left="792"/>
         <w:rPr>
           <w:rFonts w:ascii="Courier New" w:hAnsi="Courier New" w:cs="Courier New"/>
@@ -6942,7 +7272,7 @@
     </w:p>
     <w:p>
       <w:pPr>
-        <w:pStyle w:val="ListParagraph"/>
+        <w:pStyle w:val="PargrafodaLista"/>
         <w:ind w:left="792"/>
         <w:rPr>
           <w:rFonts w:ascii="Courier New" w:hAnsi="Courier New" w:cs="Courier New"/>
@@ -6959,7 +7289,7 @@
     </w:p>
     <w:p>
       <w:pPr>
-        <w:pStyle w:val="ListParagraph"/>
+        <w:pStyle w:val="PargrafodaLista"/>
         <w:ind w:left="792"/>
         <w:rPr>
           <w:rFonts w:ascii="Courier New" w:hAnsi="Courier New" w:cs="Courier New"/>
@@ -6976,7 +7306,7 @@
     </w:p>
     <w:p>
       <w:pPr>
-        <w:pStyle w:val="ListParagraph"/>
+        <w:pStyle w:val="PargrafodaLista"/>
         <w:ind w:left="792"/>
         <w:rPr>
           <w:rFonts w:ascii="Courier New" w:hAnsi="Courier New" w:cs="Courier New"/>
@@ -6993,7 +7323,7 @@
     </w:p>
     <w:p>
       <w:pPr>
-        <w:pStyle w:val="ListParagraph"/>
+        <w:pStyle w:val="PargrafodaLista"/>
         <w:ind w:left="792"/>
         <w:rPr>
           <w:rFonts w:ascii="Courier New" w:hAnsi="Courier New" w:cs="Courier New"/>
@@ -7010,7 +7340,7 @@
     </w:p>
     <w:p>
       <w:pPr>
-        <w:pStyle w:val="ListParagraph"/>
+        <w:pStyle w:val="PargrafodaLista"/>
         <w:ind w:left="792"/>
         <w:rPr>
           <w:rFonts w:ascii="Courier New" w:hAnsi="Courier New" w:cs="Courier New"/>
@@ -7027,7 +7357,7 @@
     </w:p>
     <w:p>
       <w:pPr>
-        <w:pStyle w:val="ListParagraph"/>
+        <w:pStyle w:val="PargrafodaLista"/>
         <w:ind w:left="792"/>
         <w:rPr>
           <w:rFonts w:ascii="Courier New" w:hAnsi="Courier New" w:cs="Courier New"/>
@@ -7044,7 +7374,7 @@
     </w:p>
     <w:p>
       <w:pPr>
-        <w:pStyle w:val="ListParagraph"/>
+        <w:pStyle w:val="PargrafodaLista"/>
         <w:ind w:left="792"/>
         <w:rPr>
           <w:rFonts w:ascii="Courier New" w:hAnsi="Courier New" w:cs="Courier New"/>
@@ -7061,7 +7391,7 @@
     </w:p>
     <w:p>
       <w:pPr>
-        <w:pStyle w:val="ListParagraph"/>
+        <w:pStyle w:val="PargrafodaLista"/>
         <w:ind w:left="792"/>
         <w:rPr>
           <w:rFonts w:ascii="Courier New" w:hAnsi="Courier New" w:cs="Courier New"/>
@@ -7078,7 +7408,7 @@
     </w:p>
     <w:p>
       <w:pPr>
-        <w:pStyle w:val="ListParagraph"/>
+        <w:pStyle w:val="PargrafodaLista"/>
         <w:ind w:left="792"/>
         <w:rPr>
           <w:rFonts w:ascii="Courier New" w:hAnsi="Courier New" w:cs="Courier New"/>
@@ -7095,7 +7425,7 @@
     </w:p>
     <w:p>
       <w:pPr>
-        <w:pStyle w:val="ListParagraph"/>
+        <w:pStyle w:val="PargrafodaLista"/>
         <w:ind w:left="792"/>
         <w:rPr>
           <w:rFonts w:ascii="Courier New" w:hAnsi="Courier New" w:cs="Courier New"/>
@@ -7105,7 +7435,7 @@
     </w:p>
     <w:p>
       <w:pPr>
-        <w:pStyle w:val="ListParagraph"/>
+        <w:pStyle w:val="PargrafodaLista"/>
         <w:ind w:left="792"/>
         <w:rPr>
           <w:rFonts w:ascii="Courier New" w:hAnsi="Courier New" w:cs="Courier New"/>
@@ -7118,7 +7448,7 @@
           <w:lang w:val="pt-BR"/>
         </w:rPr>
         <w:drawing>
-          <wp:anchor distT="0" distB="0" distL="114300" distR="114300" simplePos="0" relativeHeight="251671552" behindDoc="0" locked="0" layoutInCell="1" allowOverlap="1" wp14:anchorId="4D7603B1" wp14:editId="1923393C">
+          <wp:anchor distT="0" distB="0" distL="114300" distR="114300" simplePos="0" relativeHeight="251671552" behindDoc="0" locked="0" layoutInCell="1" allowOverlap="1" wp14:anchorId="4D7603B1" wp14:editId="08AD0520">
             <wp:simplePos x="0" y="0"/>
             <wp:positionH relativeFrom="column">
               <wp:posOffset>501650</wp:posOffset>
@@ -7170,7 +7500,7 @@
     </w:p>
     <w:p>
       <w:pPr>
-        <w:pStyle w:val="ListParagraph"/>
+        <w:pStyle w:val="PargrafodaLista"/>
         <w:numPr>
           <w:ilvl w:val="1"/>
           <w:numId w:val="26"/>
@@ -7192,7 +7522,7 @@
     </w:p>
     <w:p>
       <w:pPr>
-        <w:pStyle w:val="ListParagraph"/>
+        <w:pStyle w:val="PargrafodaLista"/>
         <w:ind w:left="792"/>
         <w:rPr>
           <w:rFonts w:ascii="Courier New" w:hAnsi="Courier New" w:cs="Courier New"/>
@@ -7209,7 +7539,7 @@
     </w:p>
     <w:p>
       <w:pPr>
-        <w:pStyle w:val="ListParagraph"/>
+        <w:pStyle w:val="PargrafodaLista"/>
         <w:ind w:left="792"/>
         <w:rPr>
           <w:rFonts w:ascii="Courier New" w:hAnsi="Courier New" w:cs="Courier New"/>
@@ -7226,7 +7556,7 @@
     </w:p>
     <w:p>
       <w:pPr>
-        <w:pStyle w:val="ListParagraph"/>
+        <w:pStyle w:val="PargrafodaLista"/>
         <w:ind w:left="792"/>
         <w:rPr>
           <w:rFonts w:ascii="Courier New" w:hAnsi="Courier New" w:cs="Courier New"/>
@@ -7243,7 +7573,7 @@
     </w:p>
     <w:p>
       <w:pPr>
-        <w:pStyle w:val="ListParagraph"/>
+        <w:pStyle w:val="PargrafodaLista"/>
         <w:ind w:left="792"/>
         <w:rPr>
           <w:rFonts w:ascii="Courier New" w:hAnsi="Courier New" w:cs="Courier New"/>
@@ -7260,7 +7590,7 @@
     </w:p>
     <w:p>
       <w:pPr>
-        <w:pStyle w:val="ListParagraph"/>
+        <w:pStyle w:val="PargrafodaLista"/>
         <w:ind w:left="792"/>
         <w:rPr>
           <w:rFonts w:ascii="Courier New" w:hAnsi="Courier New" w:cs="Courier New"/>
@@ -7270,7 +7600,7 @@
     </w:p>
     <w:p>
       <w:pPr>
-        <w:pStyle w:val="ListParagraph"/>
+        <w:pStyle w:val="PargrafodaLista"/>
         <w:ind w:left="792"/>
         <w:rPr>
           <w:rFonts w:ascii="Courier New" w:hAnsi="Courier New" w:cs="Courier New"/>
@@ -7320,7 +7650,7 @@
     </w:p>
     <w:p>
       <w:pPr>
-        <w:pStyle w:val="ListParagraph"/>
+        <w:pStyle w:val="PargrafodaLista"/>
         <w:numPr>
           <w:ilvl w:val="0"/>
           <w:numId w:val="26"/>
@@ -7343,7 +7673,7 @@
     </w:p>
     <w:p>
       <w:pPr>
-        <w:pStyle w:val="ListParagraph"/>
+        <w:pStyle w:val="PargrafodaLista"/>
         <w:numPr>
           <w:ilvl w:val="1"/>
           <w:numId w:val="26"/>
@@ -7365,7 +7695,7 @@
     </w:p>
     <w:p>
       <w:pPr>
-        <w:pStyle w:val="ListParagraph"/>
+        <w:pStyle w:val="PargrafodaLista"/>
         <w:ind w:left="792"/>
         <w:rPr>
           <w:rFonts w:ascii="Courier New" w:hAnsi="Courier New" w:cs="Courier New"/>
@@ -7382,7 +7712,7 @@
     </w:p>
     <w:p>
       <w:pPr>
-        <w:pStyle w:val="ListParagraph"/>
+        <w:pStyle w:val="PargrafodaLista"/>
         <w:ind w:left="792"/>
         <w:rPr>
           <w:rFonts w:ascii="Courier New" w:hAnsi="Courier New" w:cs="Courier New"/>
@@ -7399,7 +7729,7 @@
     </w:p>
     <w:p>
       <w:pPr>
-        <w:pStyle w:val="ListParagraph"/>
+        <w:pStyle w:val="PargrafodaLista"/>
         <w:ind w:left="792"/>
         <w:rPr>
           <w:rFonts w:ascii="Courier New" w:hAnsi="Courier New" w:cs="Courier New"/>
@@ -7416,7 +7746,7 @@
     </w:p>
     <w:p>
       <w:pPr>
-        <w:pStyle w:val="ListParagraph"/>
+        <w:pStyle w:val="PargrafodaLista"/>
         <w:ind w:left="792"/>
         <w:rPr>
           <w:rFonts w:ascii="Courier New" w:hAnsi="Courier New" w:cs="Courier New"/>
@@ -7433,7 +7763,7 @@
     </w:p>
     <w:p>
       <w:pPr>
-        <w:pStyle w:val="ListParagraph"/>
+        <w:pStyle w:val="PargrafodaLista"/>
         <w:ind w:left="792"/>
         <w:rPr>
           <w:rFonts w:ascii="Courier New" w:hAnsi="Courier New" w:cs="Courier New"/>
@@ -7443,7 +7773,7 @@
     </w:p>
     <w:p>
       <w:pPr>
-        <w:pStyle w:val="ListParagraph"/>
+        <w:pStyle w:val="PargrafodaLista"/>
         <w:ind w:left="792"/>
         <w:rPr>
           <w:b/>
@@ -7508,7 +7838,7 @@
     </w:p>
     <w:p>
       <w:pPr>
-        <w:pStyle w:val="ListParagraph"/>
+        <w:pStyle w:val="PargrafodaLista"/>
         <w:numPr>
           <w:ilvl w:val="1"/>
           <w:numId w:val="26"/>
@@ -7530,7 +7860,7 @@
     </w:p>
     <w:p>
       <w:pPr>
-        <w:pStyle w:val="ListParagraph"/>
+        <w:pStyle w:val="PargrafodaLista"/>
         <w:ind w:left="792"/>
         <w:rPr>
           <w:rFonts w:ascii="Courier New" w:hAnsi="Courier New" w:cs="Courier New"/>
@@ -7547,7 +7877,7 @@
     </w:p>
     <w:p>
       <w:pPr>
-        <w:pStyle w:val="ListParagraph"/>
+        <w:pStyle w:val="PargrafodaLista"/>
         <w:ind w:left="792"/>
         <w:rPr>
           <w:rFonts w:ascii="Courier New" w:hAnsi="Courier New" w:cs="Courier New"/>
@@ -7564,7 +7894,7 @@
     </w:p>
     <w:p>
       <w:pPr>
-        <w:pStyle w:val="ListParagraph"/>
+        <w:pStyle w:val="PargrafodaLista"/>
         <w:ind w:left="792"/>
         <w:rPr>
           <w:rFonts w:ascii="Courier New" w:hAnsi="Courier New" w:cs="Courier New"/>
@@ -7581,7 +7911,7 @@
     </w:p>
     <w:p>
       <w:pPr>
-        <w:pStyle w:val="ListParagraph"/>
+        <w:pStyle w:val="PargrafodaLista"/>
         <w:ind w:left="792"/>
         <w:rPr>
           <w:rFonts w:ascii="Courier New" w:hAnsi="Courier New" w:cs="Courier New"/>
@@ -7598,7 +7928,7 @@
     </w:p>
     <w:p>
       <w:pPr>
-        <w:pStyle w:val="ListParagraph"/>
+        <w:pStyle w:val="PargrafodaLista"/>
         <w:ind w:left="792"/>
         <w:rPr>
           <w:rFonts w:ascii="Courier New" w:hAnsi="Courier New" w:cs="Courier New"/>
@@ -7615,7 +7945,7 @@
     </w:p>
     <w:p>
       <w:pPr>
-        <w:pStyle w:val="ListParagraph"/>
+        <w:pStyle w:val="PargrafodaLista"/>
         <w:ind w:left="792"/>
         <w:rPr>
           <w:rFonts w:ascii="Courier New" w:hAnsi="Courier New" w:cs="Courier New"/>
@@ -7632,7 +7962,7 @@
     </w:p>
     <w:p>
       <w:pPr>
-        <w:pStyle w:val="ListParagraph"/>
+        <w:pStyle w:val="PargrafodaLista"/>
         <w:ind w:left="792"/>
         <w:rPr>
           <w:rFonts w:ascii="Courier New" w:hAnsi="Courier New" w:cs="Courier New"/>
@@ -7649,7 +7979,7 @@
     </w:p>
     <w:p>
       <w:pPr>
-        <w:pStyle w:val="ListParagraph"/>
+        <w:pStyle w:val="PargrafodaLista"/>
         <w:ind w:left="792"/>
         <w:rPr>
           <w:rFonts w:ascii="Courier New" w:hAnsi="Courier New" w:cs="Courier New"/>
@@ -7659,7 +7989,7 @@
     </w:p>
     <w:p>
       <w:pPr>
-        <w:pStyle w:val="ListParagraph"/>
+        <w:pStyle w:val="PargrafodaLista"/>
         <w:ind w:left="792"/>
         <w:rPr>
           <w:rFonts w:ascii="Courier New" w:hAnsi="Courier New" w:cs="Courier New"/>
@@ -7710,7 +8040,7 @@
     </w:p>
     <w:p>
       <w:pPr>
-        <w:pStyle w:val="ListParagraph"/>
+        <w:pStyle w:val="PargrafodaLista"/>
         <w:ind w:left="792"/>
         <w:rPr>
           <w:b/>
@@ -7721,7 +8051,7 @@
     </w:p>
     <w:p>
       <w:pPr>
-        <w:pStyle w:val="ListParagraph"/>
+        <w:pStyle w:val="PargrafodaLista"/>
         <w:numPr>
           <w:ilvl w:val="1"/>
           <w:numId w:val="26"/>
@@ -7743,7 +8073,7 @@
     </w:p>
     <w:p>
       <w:pPr>
-        <w:pStyle w:val="ListParagraph"/>
+        <w:pStyle w:val="PargrafodaLista"/>
         <w:ind w:left="792"/>
         <w:rPr>
           <w:rFonts w:ascii="Courier New" w:hAnsi="Courier New" w:cs="Courier New"/>
@@ -7801,7 +8131,7 @@
     </w:p>
     <w:p>
       <w:pPr>
-        <w:pStyle w:val="ListParagraph"/>
+        <w:pStyle w:val="PargrafodaLista"/>
         <w:ind w:left="792"/>
         <w:rPr>
           <w:rFonts w:ascii="Courier New" w:hAnsi="Courier New" w:cs="Courier New"/>
@@ -7818,7 +8148,7 @@
     </w:p>
     <w:p>
       <w:pPr>
-        <w:pStyle w:val="ListParagraph"/>
+        <w:pStyle w:val="PargrafodaLista"/>
         <w:ind w:left="792"/>
         <w:rPr>
           <w:rFonts w:ascii="Courier New" w:hAnsi="Courier New" w:cs="Courier New"/>
@@ -7835,7 +8165,7 @@
     </w:p>
     <w:p>
       <w:pPr>
-        <w:pStyle w:val="ListParagraph"/>
+        <w:pStyle w:val="PargrafodaLista"/>
         <w:ind w:left="792"/>
         <w:rPr>
           <w:rFonts w:ascii="Courier New" w:hAnsi="Courier New" w:cs="Courier New"/>
@@ -7852,7 +8182,7 @@
     </w:p>
     <w:p>
       <w:pPr>
-        <w:pStyle w:val="ListParagraph"/>
+        <w:pStyle w:val="PargrafodaLista"/>
         <w:ind w:left="792"/>
         <w:rPr>
           <w:rFonts w:ascii="Courier New" w:hAnsi="Courier New" w:cs="Courier New"/>
@@ -7869,7 +8199,7 @@
     </w:p>
     <w:p>
       <w:pPr>
-        <w:pStyle w:val="ListParagraph"/>
+        <w:pStyle w:val="PargrafodaLista"/>
         <w:ind w:left="792"/>
         <w:rPr>
           <w:rFonts w:ascii="Courier New" w:hAnsi="Courier New" w:cs="Courier New"/>
@@ -7886,7 +8216,7 @@
     </w:p>
     <w:p>
       <w:pPr>
-        <w:pStyle w:val="ListParagraph"/>
+        <w:pStyle w:val="PargrafodaLista"/>
         <w:ind w:left="792"/>
         <w:rPr>
           <w:rFonts w:ascii="Courier New" w:hAnsi="Courier New" w:cs="Courier New"/>
@@ -7903,7 +8233,7 @@
     </w:p>
     <w:p>
       <w:pPr>
-        <w:pStyle w:val="ListParagraph"/>
+        <w:pStyle w:val="PargrafodaLista"/>
         <w:ind w:left="792"/>
         <w:rPr>
           <w:rFonts w:ascii="Courier New" w:hAnsi="Courier New" w:cs="Courier New"/>
@@ -7920,7 +8250,7 @@
     </w:p>
     <w:p>
       <w:pPr>
-        <w:pStyle w:val="ListParagraph"/>
+        <w:pStyle w:val="PargrafodaLista"/>
         <w:ind w:left="792"/>
         <w:rPr>
           <w:rFonts w:ascii="Courier New" w:hAnsi="Courier New" w:cs="Courier New"/>
@@ -7937,7 +8267,7 @@
     </w:p>
     <w:p>
       <w:pPr>
-        <w:pStyle w:val="ListParagraph"/>
+        <w:pStyle w:val="PargrafodaLista"/>
         <w:ind w:left="792"/>
         <w:rPr>
           <w:rFonts w:ascii="Courier New" w:hAnsi="Courier New" w:cs="Courier New"/>
@@ -7954,7 +8284,7 @@
     </w:p>
     <w:p>
       <w:pPr>
-        <w:pStyle w:val="ListParagraph"/>
+        <w:pStyle w:val="PargrafodaLista"/>
         <w:ind w:left="792"/>
         <w:rPr>
           <w:rFonts w:ascii="Courier New" w:hAnsi="Courier New" w:cs="Courier New"/>
@@ -7964,7 +8294,7 @@
     </w:p>
     <w:p>
       <w:pPr>
-        <w:pStyle w:val="ListParagraph"/>
+        <w:pStyle w:val="PargrafodaLista"/>
         <w:ind w:left="792"/>
         <w:rPr>
           <w:rFonts w:ascii="Courier New" w:hAnsi="Courier New" w:cs="Courier New"/>
@@ -8030,7 +8360,7 @@
     </w:p>
     <w:p>
       <w:pPr>
-        <w:pStyle w:val="ListParagraph"/>
+        <w:pStyle w:val="PargrafodaLista"/>
         <w:numPr>
           <w:ilvl w:val="1"/>
           <w:numId w:val="26"/>
@@ -8092,7 +8422,7 @@
     </w:p>
     <w:p>
       <w:pPr>
-        <w:pStyle w:val="ListParagraph"/>
+        <w:pStyle w:val="PargrafodaLista"/>
         <w:ind w:left="792"/>
         <w:rPr>
           <w:rFonts w:ascii="Courier New" w:hAnsi="Courier New" w:cs="Courier New"/>
@@ -8109,7 +8439,7 @@
     </w:p>
     <w:p>
       <w:pPr>
-        <w:pStyle w:val="ListParagraph"/>
+        <w:pStyle w:val="PargrafodaLista"/>
         <w:ind w:left="792"/>
         <w:rPr>
           <w:rFonts w:ascii="Courier New" w:hAnsi="Courier New" w:cs="Courier New"/>
@@ -8126,7 +8456,7 @@
     </w:p>
     <w:p>
       <w:pPr>
-        <w:pStyle w:val="ListParagraph"/>
+        <w:pStyle w:val="PargrafodaLista"/>
         <w:ind w:left="792"/>
         <w:rPr>
           <w:rFonts w:ascii="Courier New" w:hAnsi="Courier New" w:cs="Courier New"/>
@@ -8143,7 +8473,7 @@
     </w:p>
     <w:p>
       <w:pPr>
-        <w:pStyle w:val="ListParagraph"/>
+        <w:pStyle w:val="PargrafodaLista"/>
         <w:ind w:left="792"/>
         <w:rPr>
           <w:rFonts w:ascii="Courier New" w:hAnsi="Courier New" w:cs="Courier New"/>
@@ -8160,7 +8490,7 @@
     </w:p>
     <w:p>
       <w:pPr>
-        <w:pStyle w:val="ListParagraph"/>
+        <w:pStyle w:val="PargrafodaLista"/>
         <w:ind w:left="792"/>
         <w:rPr>
           <w:rFonts w:ascii="Courier New" w:hAnsi="Courier New" w:cs="Courier New"/>
@@ -8177,7 +8507,7 @@
     </w:p>
     <w:p>
       <w:pPr>
-        <w:pStyle w:val="ListParagraph"/>
+        <w:pStyle w:val="PargrafodaLista"/>
         <w:ind w:left="792"/>
         <w:rPr>
           <w:rFonts w:ascii="Courier New" w:hAnsi="Courier New" w:cs="Courier New"/>
@@ -8194,7 +8524,7 @@
     </w:p>
     <w:p>
       <w:pPr>
-        <w:pStyle w:val="ListParagraph"/>
+        <w:pStyle w:val="PargrafodaLista"/>
         <w:ind w:left="792"/>
         <w:rPr>
           <w:rFonts w:ascii="Courier New" w:hAnsi="Courier New" w:cs="Courier New"/>
@@ -8227,7 +8557,7 @@
     </w:p>
     <w:p>
       <w:pPr>
-        <w:pStyle w:val="ListParagraph"/>
+        <w:pStyle w:val="PargrafodaLista"/>
         <w:ind w:left="792"/>
         <w:rPr>
           <w:rFonts w:ascii="Courier New" w:hAnsi="Courier New" w:cs="Courier New"/>
@@ -8244,7 +8574,7 @@
     </w:p>
     <w:p>
       <w:pPr>
-        <w:pStyle w:val="ListParagraph"/>
+        <w:pStyle w:val="PargrafodaLista"/>
         <w:ind w:left="792"/>
         <w:rPr>
           <w:rFonts w:ascii="Courier New" w:hAnsi="Courier New" w:cs="Courier New"/>
@@ -8261,7 +8591,7 @@
     </w:p>
     <w:p>
       <w:pPr>
-        <w:pStyle w:val="ListParagraph"/>
+        <w:pStyle w:val="PargrafodaLista"/>
         <w:ind w:left="792"/>
         <w:rPr>
           <w:rFonts w:ascii="Courier New" w:hAnsi="Courier New" w:cs="Courier New"/>
@@ -8278,7 +8608,7 @@
     </w:p>
     <w:p>
       <w:pPr>
-        <w:pStyle w:val="ListParagraph"/>
+        <w:pStyle w:val="PargrafodaLista"/>
         <w:ind w:left="792"/>
         <w:rPr>
           <w:rFonts w:ascii="Courier New" w:hAnsi="Courier New" w:cs="Courier New"/>
@@ -8320,7 +8650,7 @@
     </w:p>
     <w:p>
       <w:pPr>
-        <w:pStyle w:val="ListParagraph"/>
+        <w:pStyle w:val="PargrafodaLista"/>
         <w:ind w:left="792"/>
         <w:rPr>
           <w:rFonts w:ascii="Courier New" w:hAnsi="Courier New" w:cs="Courier New"/>
@@ -8337,7 +8667,7 @@
     </w:p>
     <w:p>
       <w:pPr>
-        <w:pStyle w:val="ListParagraph"/>
+        <w:pStyle w:val="PargrafodaLista"/>
         <w:ind w:left="792"/>
         <w:rPr>
           <w:rFonts w:ascii="Courier New" w:hAnsi="Courier New" w:cs="Courier New"/>
@@ -8354,7 +8684,7 @@
     </w:p>
     <w:p>
       <w:pPr>
-        <w:pStyle w:val="ListParagraph"/>
+        <w:pStyle w:val="PargrafodaLista"/>
         <w:ind w:left="792"/>
         <w:rPr>
           <w:b/>
@@ -8428,7 +8758,7 @@
     </w:p>
     <w:p>
       <w:pPr>
-        <w:pStyle w:val="ListParagraph"/>
+        <w:pStyle w:val="PargrafodaLista"/>
         <w:numPr>
           <w:ilvl w:val="1"/>
           <w:numId w:val="26"/>
@@ -8450,7 +8780,7 @@
     </w:p>
     <w:p>
       <w:pPr>
-        <w:pStyle w:val="ListParagraph"/>
+        <w:pStyle w:val="PargrafodaLista"/>
         <w:ind w:left="792"/>
         <w:rPr>
           <w:rFonts w:ascii="Courier New" w:hAnsi="Courier New" w:cs="Courier New"/>
@@ -8467,7 +8797,7 @@
     </w:p>
     <w:p>
       <w:pPr>
-        <w:pStyle w:val="ListParagraph"/>
+        <w:pStyle w:val="PargrafodaLista"/>
         <w:ind w:left="792"/>
         <w:rPr>
           <w:rFonts w:ascii="Courier New" w:hAnsi="Courier New" w:cs="Courier New"/>
@@ -8484,7 +8814,7 @@
     </w:p>
     <w:p>
       <w:pPr>
-        <w:pStyle w:val="ListParagraph"/>
+        <w:pStyle w:val="PargrafodaLista"/>
         <w:ind w:left="792"/>
         <w:rPr>
           <w:rFonts w:ascii="Courier New" w:hAnsi="Courier New" w:cs="Courier New"/>
@@ -8501,7 +8831,7 @@
     </w:p>
     <w:p>
       <w:pPr>
-        <w:pStyle w:val="ListParagraph"/>
+        <w:pStyle w:val="PargrafodaLista"/>
         <w:ind w:left="792"/>
         <w:rPr>
           <w:rFonts w:ascii="Courier New" w:hAnsi="Courier New" w:cs="Courier New"/>
@@ -8518,7 +8848,7 @@
     </w:p>
     <w:p>
       <w:pPr>
-        <w:pStyle w:val="ListParagraph"/>
+        <w:pStyle w:val="PargrafodaLista"/>
         <w:ind w:left="792"/>
         <w:rPr>
           <w:rFonts w:ascii="Courier New" w:hAnsi="Courier New" w:cs="Courier New"/>
@@ -8551,7 +8881,7 @@
     </w:p>
     <w:p>
       <w:pPr>
-        <w:pStyle w:val="ListParagraph"/>
+        <w:pStyle w:val="PargrafodaLista"/>
         <w:ind w:left="792"/>
         <w:rPr>
           <w:rFonts w:ascii="Courier New" w:hAnsi="Courier New" w:cs="Courier New"/>
@@ -8594,7 +8924,7 @@
     </w:p>
     <w:p>
       <w:pPr>
-        <w:pStyle w:val="ListParagraph"/>
+        <w:pStyle w:val="PargrafodaLista"/>
         <w:ind w:left="792"/>
         <w:rPr>
           <w:rFonts w:ascii="Courier New" w:hAnsi="Courier New" w:cs="Courier New"/>
@@ -8611,7 +8941,7 @@
     </w:p>
     <w:p>
       <w:pPr>
-        <w:pStyle w:val="ListParagraph"/>
+        <w:pStyle w:val="PargrafodaLista"/>
         <w:ind w:left="792"/>
         <w:rPr>
           <w:rFonts w:ascii="Courier New" w:hAnsi="Courier New" w:cs="Courier New"/>
@@ -8628,7 +8958,7 @@
     </w:p>
     <w:p>
       <w:pPr>
-        <w:pStyle w:val="ListParagraph"/>
+        <w:pStyle w:val="PargrafodaLista"/>
         <w:ind w:left="792"/>
         <w:rPr>
           <w:rFonts w:ascii="Courier New" w:hAnsi="Courier New" w:cs="Courier New"/>
@@ -8645,7 +8975,7 @@
     </w:p>
     <w:p>
       <w:pPr>
-        <w:pStyle w:val="ListParagraph"/>
+        <w:pStyle w:val="PargrafodaLista"/>
         <w:ind w:left="792"/>
         <w:rPr>
           <w:rFonts w:ascii="Courier New" w:hAnsi="Courier New" w:cs="Courier New"/>
@@ -8662,7 +8992,7 @@
     </w:p>
     <w:p>
       <w:pPr>
-        <w:pStyle w:val="ListParagraph"/>
+        <w:pStyle w:val="PargrafodaLista"/>
         <w:ind w:left="792"/>
         <w:rPr>
           <w:rFonts w:ascii="Courier New" w:hAnsi="Courier New" w:cs="Courier New"/>
@@ -8695,7 +9025,7 @@
     </w:p>
     <w:p>
       <w:pPr>
-        <w:pStyle w:val="ListParagraph"/>
+        <w:pStyle w:val="PargrafodaLista"/>
         <w:ind w:left="792"/>
         <w:rPr>
           <w:rFonts w:ascii="Courier New" w:hAnsi="Courier New" w:cs="Courier New"/>
@@ -8730,7 +9060,7 @@
     </w:p>
     <w:p>
       <w:pPr>
-        <w:pStyle w:val="ListParagraph"/>
+        <w:pStyle w:val="PargrafodaLista"/>
         <w:ind w:left="792"/>
         <w:rPr>
           <w:rFonts w:ascii="Courier New" w:hAnsi="Courier New" w:cs="Courier New"/>
@@ -8742,7 +9072,7 @@
           <w:noProof/>
         </w:rPr>
         <w:drawing>
-          <wp:anchor distT="0" distB="0" distL="114300" distR="114300" simplePos="0" relativeHeight="251675648" behindDoc="0" locked="0" layoutInCell="1" allowOverlap="1" wp14:anchorId="7750A2B2" wp14:editId="34B4DA30">
+          <wp:anchor distT="0" distB="0" distL="114300" distR="114300" simplePos="0" relativeHeight="251675648" behindDoc="0" locked="0" layoutInCell="1" allowOverlap="1" wp14:anchorId="7750A2B2" wp14:editId="6788DDAC">
             <wp:simplePos x="0" y="0"/>
             <wp:positionH relativeFrom="column">
               <wp:posOffset>501650</wp:posOffset>
@@ -8794,7 +9124,7 @@
     </w:p>
     <w:p>
       <w:pPr>
-        <w:pStyle w:val="ListParagraph"/>
+        <w:pStyle w:val="PargrafodaLista"/>
         <w:ind w:left="792"/>
         <w:rPr>
           <w:b/>
@@ -8805,7 +9135,7 @@
     </w:p>
     <w:p>
       <w:pPr>
-        <w:pStyle w:val="ListParagraph"/>
+        <w:pStyle w:val="PargrafodaLista"/>
         <w:numPr>
           <w:ilvl w:val="0"/>
           <w:numId w:val="26"/>
@@ -8827,7 +9157,7 @@
     </w:p>
     <w:p>
       <w:pPr>
-        <w:pStyle w:val="ListParagraph"/>
+        <w:pStyle w:val="PargrafodaLista"/>
         <w:numPr>
           <w:ilvl w:val="1"/>
           <w:numId w:val="26"/>
@@ -8897,7 +9227,7 @@
     </w:p>
     <w:p>
       <w:pPr>
-        <w:pStyle w:val="ListParagraph"/>
+        <w:pStyle w:val="PargrafodaLista"/>
         <w:ind w:left="360"/>
         <w:rPr>
           <w:rFonts w:ascii="Courier New" w:hAnsi="Courier New" w:cs="Courier New"/>
@@ -8914,7 +9244,7 @@
     </w:p>
     <w:p>
       <w:pPr>
-        <w:pStyle w:val="ListParagraph"/>
+        <w:pStyle w:val="PargrafodaLista"/>
         <w:ind w:left="360"/>
         <w:rPr>
           <w:rFonts w:ascii="Courier New" w:hAnsi="Courier New" w:cs="Courier New"/>
@@ -8931,7 +9261,7 @@
     </w:p>
     <w:p>
       <w:pPr>
-        <w:pStyle w:val="ListParagraph"/>
+        <w:pStyle w:val="PargrafodaLista"/>
         <w:ind w:left="360"/>
         <w:rPr>
           <w:rFonts w:ascii="Courier New" w:hAnsi="Courier New" w:cs="Courier New"/>
@@ -8948,7 +9278,7 @@
     </w:p>
     <w:p>
       <w:pPr>
-        <w:pStyle w:val="ListParagraph"/>
+        <w:pStyle w:val="PargrafodaLista"/>
         <w:ind w:left="360"/>
         <w:rPr>
           <w:rFonts w:ascii="Courier New" w:hAnsi="Courier New" w:cs="Courier New"/>
@@ -8965,7 +9295,7 @@
     </w:p>
     <w:p>
       <w:pPr>
-        <w:pStyle w:val="ListParagraph"/>
+        <w:pStyle w:val="PargrafodaLista"/>
         <w:ind w:left="360"/>
         <w:rPr>
           <w:rFonts w:ascii="Courier New" w:hAnsi="Courier New" w:cs="Courier New"/>
@@ -8982,7 +9312,7 @@
     </w:p>
     <w:p>
       <w:pPr>
-        <w:pStyle w:val="ListParagraph"/>
+        <w:pStyle w:val="PargrafodaLista"/>
         <w:ind w:left="360"/>
         <w:rPr>
           <w:rFonts w:ascii="Courier New" w:hAnsi="Courier New" w:cs="Courier New"/>
@@ -8999,7 +9329,7 @@
     </w:p>
     <w:p>
       <w:pPr>
-        <w:pStyle w:val="ListParagraph"/>
+        <w:pStyle w:val="PargrafodaLista"/>
         <w:ind w:left="360"/>
         <w:rPr>
           <w:rFonts w:ascii="Courier New" w:hAnsi="Courier New" w:cs="Courier New"/>
@@ -9016,7 +9346,7 @@
     </w:p>
     <w:p>
       <w:pPr>
-        <w:pStyle w:val="ListParagraph"/>
+        <w:pStyle w:val="PargrafodaLista"/>
         <w:ind w:left="360"/>
         <w:rPr>
           <w:rFonts w:ascii="Courier New" w:hAnsi="Courier New" w:cs="Courier New"/>
@@ -9049,7 +9379,7 @@
     </w:p>
     <w:p>
       <w:pPr>
-        <w:pStyle w:val="ListParagraph"/>
+        <w:pStyle w:val="PargrafodaLista"/>
         <w:ind w:left="360"/>
         <w:rPr>
           <w:rFonts w:ascii="Courier New" w:hAnsi="Courier New" w:cs="Courier New"/>
@@ -9066,7 +9396,7 @@
     </w:p>
     <w:p>
       <w:pPr>
-        <w:pStyle w:val="ListParagraph"/>
+        <w:pStyle w:val="PargrafodaLista"/>
         <w:ind w:left="360"/>
         <w:rPr>
           <w:rFonts w:ascii="Courier New" w:hAnsi="Courier New" w:cs="Courier New"/>
@@ -9092,7 +9422,7 @@
     </w:p>
     <w:p>
       <w:pPr>
-        <w:pStyle w:val="ListParagraph"/>
+        <w:pStyle w:val="PargrafodaLista"/>
         <w:ind w:left="360"/>
         <w:rPr>
           <w:rFonts w:ascii="Courier New" w:hAnsi="Courier New" w:cs="Courier New"/>
@@ -9109,7 +9439,7 @@
     </w:p>
     <w:p>
       <w:pPr>
-        <w:pStyle w:val="ListParagraph"/>
+        <w:pStyle w:val="PargrafodaLista"/>
         <w:ind w:left="360"/>
         <w:rPr>
           <w:rFonts w:ascii="Courier New" w:hAnsi="Courier New" w:cs="Courier New"/>
@@ -9142,7 +9472,7 @@
     </w:p>
     <w:p>
       <w:pPr>
-        <w:pStyle w:val="ListParagraph"/>
+        <w:pStyle w:val="PargrafodaLista"/>
         <w:ind w:left="360"/>
         <w:rPr>
           <w:rFonts w:ascii="Courier New" w:hAnsi="Courier New" w:cs="Courier New"/>
@@ -9168,7 +9498,7 @@
     </w:p>
     <w:p>
       <w:pPr>
-        <w:pStyle w:val="ListParagraph"/>
+        <w:pStyle w:val="PargrafodaLista"/>
         <w:ind w:left="360"/>
         <w:rPr>
           <w:rFonts w:ascii="Courier New" w:hAnsi="Courier New" w:cs="Courier New"/>
@@ -9192,7 +9522,7 @@
     </w:p>
     <w:p>
       <w:pPr>
-        <w:pStyle w:val="ListParagraph"/>
+        <w:pStyle w:val="PargrafodaLista"/>
         <w:ind w:left="360"/>
         <w:rPr>
           <w:rFonts w:ascii="Courier New" w:hAnsi="Courier New" w:cs="Courier New"/>
@@ -9216,7 +9546,7 @@
     </w:p>
     <w:p>
       <w:pPr>
-        <w:pStyle w:val="ListParagraph"/>
+        <w:pStyle w:val="PargrafodaLista"/>
         <w:ind w:left="360"/>
         <w:rPr>
           <w:rFonts w:ascii="Courier New" w:hAnsi="Courier New" w:cs="Courier New"/>
@@ -9233,7 +9563,7 @@
     </w:p>
     <w:p>
       <w:pPr>
-        <w:pStyle w:val="ListParagraph"/>
+        <w:pStyle w:val="PargrafodaLista"/>
         <w:ind w:left="360"/>
         <w:rPr>
           <w:rFonts w:ascii="Courier New" w:hAnsi="Courier New" w:cs="Courier New"/>
@@ -9250,7 +9580,7 @@
     </w:p>
     <w:p>
       <w:pPr>
-        <w:pStyle w:val="ListParagraph"/>
+        <w:pStyle w:val="PargrafodaLista"/>
         <w:ind w:left="360"/>
         <w:rPr>
           <w:rFonts w:ascii="Courier New" w:hAnsi="Courier New" w:cs="Courier New"/>
@@ -9267,7 +9597,7 @@
     </w:p>
     <w:p>
       <w:pPr>
-        <w:pStyle w:val="ListParagraph"/>
+        <w:pStyle w:val="PargrafodaLista"/>
         <w:ind w:left="360"/>
         <w:rPr>
           <w:rFonts w:ascii="Courier New" w:hAnsi="Courier New" w:cs="Courier New"/>
@@ -9284,7 +9614,7 @@
     </w:p>
     <w:p>
       <w:pPr>
-        <w:pStyle w:val="ListParagraph"/>
+        <w:pStyle w:val="PargrafodaLista"/>
         <w:ind w:left="360"/>
         <w:rPr>
           <w:rFonts w:ascii="Courier New" w:hAnsi="Courier New" w:cs="Courier New"/>
@@ -9301,7 +9631,7 @@
     </w:p>
     <w:p>
       <w:pPr>
-        <w:pStyle w:val="ListParagraph"/>
+        <w:pStyle w:val="PargrafodaLista"/>
         <w:ind w:left="360"/>
         <w:rPr>
           <w:rFonts w:ascii="Courier New" w:hAnsi="Courier New" w:cs="Courier New"/>
@@ -9318,7 +9648,7 @@
     </w:p>
     <w:p>
       <w:pPr>
-        <w:pStyle w:val="ListParagraph"/>
+        <w:pStyle w:val="PargrafodaLista"/>
         <w:ind w:left="360"/>
         <w:rPr>
           <w:rFonts w:ascii="Courier New" w:hAnsi="Courier New" w:cs="Courier New"/>
@@ -9335,7 +9665,7 @@
     </w:p>
     <w:p>
       <w:pPr>
-        <w:pStyle w:val="ListParagraph"/>
+        <w:pStyle w:val="PargrafodaLista"/>
         <w:ind w:left="360"/>
         <w:rPr>
           <w:b/>
@@ -9402,7 +9732,7 @@
     </w:p>
     <w:p>
       <w:pPr>
-        <w:pStyle w:val="ListParagraph"/>
+        <w:pStyle w:val="PargrafodaLista"/>
         <w:numPr>
           <w:ilvl w:val="1"/>
           <w:numId w:val="26"/>
@@ -9424,7 +9754,7 @@
     </w:p>
     <w:p>
       <w:pPr>
-        <w:pStyle w:val="ListParagraph"/>
+        <w:pStyle w:val="PargrafodaLista"/>
         <w:ind w:left="360"/>
         <w:rPr>
           <w:rFonts w:ascii="Courier New" w:hAnsi="Courier New" w:cs="Courier New"/>
@@ -9441,7 +9771,7 @@
     </w:p>
     <w:p>
       <w:pPr>
-        <w:pStyle w:val="ListParagraph"/>
+        <w:pStyle w:val="PargrafodaLista"/>
         <w:ind w:left="360"/>
         <w:rPr>
           <w:rFonts w:ascii="Courier New" w:hAnsi="Courier New" w:cs="Courier New"/>
@@ -9458,7 +9788,7 @@
     </w:p>
     <w:p>
       <w:pPr>
-        <w:pStyle w:val="ListParagraph"/>
+        <w:pStyle w:val="PargrafodaLista"/>
         <w:ind w:left="360"/>
         <w:rPr>
           <w:rFonts w:ascii="Courier New" w:hAnsi="Courier New" w:cs="Courier New"/>
@@ -9475,7 +9805,7 @@
     </w:p>
     <w:p>
       <w:pPr>
-        <w:pStyle w:val="ListParagraph"/>
+        <w:pStyle w:val="PargrafodaLista"/>
         <w:ind w:left="360"/>
         <w:rPr>
           <w:rFonts w:ascii="Courier New" w:hAnsi="Courier New" w:cs="Courier New"/>
@@ -9492,7 +9822,7 @@
     </w:p>
     <w:p>
       <w:pPr>
-        <w:pStyle w:val="ListParagraph"/>
+        <w:pStyle w:val="PargrafodaLista"/>
         <w:ind w:left="360"/>
         <w:rPr>
           <w:rFonts w:ascii="Courier New" w:hAnsi="Courier New" w:cs="Courier New"/>
@@ -9509,7 +9839,7 @@
     </w:p>
     <w:p>
       <w:pPr>
-        <w:pStyle w:val="ListParagraph"/>
+        <w:pStyle w:val="PargrafodaLista"/>
         <w:ind w:left="360"/>
         <w:rPr>
           <w:rFonts w:ascii="Courier New" w:hAnsi="Courier New" w:cs="Courier New"/>
@@ -9526,7 +9856,7 @@
     </w:p>
     <w:p>
       <w:pPr>
-        <w:pStyle w:val="ListParagraph"/>
+        <w:pStyle w:val="PargrafodaLista"/>
         <w:ind w:left="360"/>
         <w:rPr>
           <w:rFonts w:ascii="Courier New" w:hAnsi="Courier New" w:cs="Courier New"/>
@@ -9586,7 +9916,7 @@
     </w:p>
     <w:p>
       <w:pPr>
-        <w:pStyle w:val="ListParagraph"/>
+        <w:pStyle w:val="PargrafodaLista"/>
         <w:ind w:left="360"/>
         <w:rPr>
           <w:rFonts w:ascii="Courier New" w:hAnsi="Courier New" w:cs="Courier New"/>
@@ -9603,7 +9933,7 @@
     </w:p>
     <w:p>
       <w:pPr>
-        <w:pStyle w:val="ListParagraph"/>
+        <w:pStyle w:val="PargrafodaLista"/>
         <w:ind w:left="360"/>
         <w:rPr>
           <w:rFonts w:ascii="Courier New" w:hAnsi="Courier New" w:cs="Courier New"/>
@@ -9620,7 +9950,7 @@
     </w:p>
     <w:p>
       <w:pPr>
-        <w:pStyle w:val="ListParagraph"/>
+        <w:pStyle w:val="PargrafodaLista"/>
         <w:ind w:left="360"/>
         <w:rPr>
           <w:rFonts w:ascii="Courier New" w:hAnsi="Courier New" w:cs="Courier New"/>
@@ -9637,7 +9967,7 @@
     </w:p>
     <w:p>
       <w:pPr>
-        <w:pStyle w:val="ListParagraph"/>
+        <w:pStyle w:val="PargrafodaLista"/>
         <w:ind w:left="360"/>
         <w:rPr>
           <w:rFonts w:ascii="Courier New" w:hAnsi="Courier New" w:cs="Courier New"/>
@@ -9654,7 +9984,7 @@
     </w:p>
     <w:p>
       <w:pPr>
-        <w:pStyle w:val="ListParagraph"/>
+        <w:pStyle w:val="PargrafodaLista"/>
         <w:ind w:left="360"/>
         <w:rPr>
           <w:rFonts w:ascii="Courier New" w:hAnsi="Courier New" w:cs="Courier New"/>
@@ -9671,7 +10001,7 @@
     </w:p>
     <w:p>
       <w:pPr>
-        <w:pStyle w:val="ListParagraph"/>
+        <w:pStyle w:val="PargrafodaLista"/>
         <w:ind w:left="360"/>
         <w:rPr>
           <w:rFonts w:ascii="Courier New" w:hAnsi="Courier New" w:cs="Courier New"/>
@@ -9739,7 +10069,7 @@
     </w:p>
     <w:p>
       <w:pPr>
-        <w:pStyle w:val="ListParagraph"/>
+        <w:pStyle w:val="PargrafodaLista"/>
         <w:ind w:left="360"/>
         <w:rPr>
           <w:b/>
@@ -9750,7 +10080,7 @@
     </w:p>
     <w:p>
       <w:pPr>
-        <w:pStyle w:val="ListParagraph"/>
+        <w:pStyle w:val="PargrafodaLista"/>
         <w:numPr>
           <w:ilvl w:val="1"/>
           <w:numId w:val="26"/>
@@ -10187,7 +10517,7 @@
     </w:p>
     <w:p>
       <w:pPr>
-        <w:pStyle w:val="ListParagraph"/>
+        <w:pStyle w:val="PargrafodaLista"/>
         <w:numPr>
           <w:ilvl w:val="1"/>
           <w:numId w:val="26"/>
@@ -11011,7 +11341,7 @@
     </w:p>
     <w:p>
       <w:pPr>
-        <w:pStyle w:val="ListParagraph"/>
+        <w:pStyle w:val="PargrafodaLista"/>
         <w:numPr>
           <w:ilvl w:val="1"/>
           <w:numId w:val="26"/>
@@ -11685,7 +12015,7 @@
     </w:p>
     <w:p>
       <w:pPr>
-        <w:pStyle w:val="Heading1"/>
+        <w:pStyle w:val="Ttulo1"/>
         <w:numPr>
           <w:ilvl w:val="0"/>
           <w:numId w:val="15"/>
@@ -11816,7 +12146,7 @@
     </w:p>
     <w:p>
       <w:pPr>
-        <w:pStyle w:val="ListParagraph"/>
+        <w:pStyle w:val="PargrafodaLista"/>
         <w:numPr>
           <w:ilvl w:val="0"/>
           <w:numId w:val="5"/>
@@ -11938,7 +12268,7 @@
     </w:p>
     <w:p>
       <w:pPr>
-        <w:pStyle w:val="ListParagraph"/>
+        <w:pStyle w:val="PargrafodaLista"/>
         <w:numPr>
           <w:ilvl w:val="0"/>
           <w:numId w:val="4"/>
@@ -11983,7 +12313,7 @@
     </w:p>
     <w:p>
       <w:pPr>
-        <w:pStyle w:val="ListParagraph"/>
+        <w:pStyle w:val="PargrafodaLista"/>
         <w:numPr>
           <w:ilvl w:val="0"/>
           <w:numId w:val="3"/>
@@ -12155,7 +12485,7 @@
     </w:p>
     <w:p>
       <w:pPr>
-        <w:pStyle w:val="ListParagraph"/>
+        <w:pStyle w:val="PargrafodaLista"/>
         <w:numPr>
           <w:ilvl w:val="0"/>
           <w:numId w:val="2"/>
@@ -12239,7 +12569,7 @@
           <w:noProof/>
         </w:rPr>
         <w:drawing>
-          <wp:inline distT="0" distB="0" distL="0" distR="0" wp14:anchorId="2100FE1C" wp14:editId="4D50ED85">
+          <wp:inline distT="0" distB="0" distL="0" distR="0" wp14:anchorId="2100FE1C" wp14:editId="1DD74BEF">
             <wp:extent cx="5391152" cy="2657475"/>
             <wp:effectExtent l="0" t="0" r="0" b="0"/>
             <wp:docPr id="752042024" name="Imagem 752042024"/>
@@ -12283,7 +12613,7 @@
     </w:p>
     <w:p>
       <w:pPr>
-        <w:pStyle w:val="ListParagraph"/>
+        <w:pStyle w:val="PargrafodaLista"/>
         <w:numPr>
           <w:ilvl w:val="0"/>
           <w:numId w:val="1"/>
@@ -12359,7 +12689,7 @@
           <w:noProof/>
         </w:rPr>
         <w:drawing>
-          <wp:inline distT="0" distB="0" distL="0" distR="0" wp14:anchorId="0C7170A4" wp14:editId="48B11A76">
+          <wp:inline distT="0" distB="0" distL="0" distR="0" wp14:anchorId="0C7170A4" wp14:editId="7DFAE95B">
             <wp:extent cx="5391152" cy="2495550"/>
             <wp:effectExtent l="0" t="0" r="0" b="0"/>
             <wp:docPr id="1400195397" name="Imagem 1400195397"/>
@@ -12406,7 +12736,7 @@
     </w:p>
     <w:p>
       <w:pPr>
-        <w:pStyle w:val="ListParagraph"/>
+        <w:pStyle w:val="PargrafodaLista"/>
         <w:numPr>
           <w:ilvl w:val="0"/>
           <w:numId w:val="1"/>
@@ -12430,7 +12760,7 @@
     </w:p>
     <w:p>
       <w:pPr>
-        <w:pStyle w:val="ListParagraph"/>
+        <w:pStyle w:val="PargrafodaLista"/>
         <w:ind w:left="0"/>
         <w:rPr>
           <w:rFonts w:eastAsia="Trebuchet MS" w:cs="Trebuchet MS"/>
@@ -12583,7 +12913,7 @@
     </w:p>
     <w:tbl>
       <w:tblPr>
-        <w:tblStyle w:val="GridTable4"/>
+        <w:tblStyle w:val="TabeladeGrade4"/>
         <w:tblW w:w="0" w:type="auto"/>
         <w:tblLook w:val="04A0" w:firstRow="1" w:lastRow="0" w:firstColumn="1" w:lastColumn="0" w:noHBand="0" w:noVBand="1"/>
       </w:tblPr>
@@ -12845,7 +13175,7 @@
     </w:p>
     <w:p>
       <w:pPr>
-        <w:pStyle w:val="Heading1"/>
+        <w:pStyle w:val="Ttulo1"/>
         <w:numPr>
           <w:ilvl w:val="0"/>
           <w:numId w:val="15"/>
@@ -13033,7 +13363,7 @@
     </w:p>
     <w:p>
       <w:pPr>
-        <w:pStyle w:val="Heading1"/>
+        <w:pStyle w:val="Ttulo1"/>
         <w:numPr>
           <w:ilvl w:val="0"/>
           <w:numId w:val="15"/>
@@ -13301,13 +13631,13 @@
 <w:ftr xmlns:wpc="http://schemas.microsoft.com/office/word/2010/wordprocessingCanvas" xmlns:cx="http://schemas.microsoft.com/office/drawing/2014/chartex" xmlns:cx1="http://schemas.microsoft.com/office/drawing/2015/9/8/chartex" xmlns:cx2="http://schemas.microsoft.com/office/drawing/2015/10/21/chartex" xmlns:cx3="http://schemas.microsoft.com/office/drawing/2016/5/9/chartex" xmlns:cx4="http://schemas.microsoft.com/office/drawing/2016/5/10/chartex" xmlns:cx5="http://schemas.microsoft.com/office/drawing/2016/5/11/chartex" xmlns:cx6="http://schemas.microsoft.com/office/drawing/2016/5/12/chartex" xmlns:cx7="http://schemas.microsoft.com/office/drawing/2016/5/13/chartex" xmlns:cx8="http://schemas.microsoft.com/office/drawing/2016/5/14/chartex" xmlns:mc="http://schemas.openxmlformats.org/markup-compatibility/2006" xmlns:aink="http://schemas.microsoft.com/office/drawing/2016/ink" xmlns:am3d="http://schemas.microsoft.com/office/drawing/2017/model3d" xmlns:o="urn:schemas-microsoft-com:office:office" xmlns:oel="http://schemas.microsoft.com/office/2019/extlst" xmlns:r="http://schemas.openxmlformats.org/officeDocument/2006/relationships" xmlns:m="http://schemas.openxmlformats.org/officeDocument/2006/math" xmlns:v="urn:schemas-microsoft-com:vml" xmlns:wp14="http://schemas.microsoft.com/office/word/2010/wordprocessingDrawing" xmlns:wp="http://schemas.openxmlformats.org/drawingml/2006/wordprocessingDrawing" xmlns:w10="urn:schemas-microsoft-com:office:word" xmlns:w="http://schemas.openxmlformats.org/wordprocessingml/2006/main" xmlns:w14="http://schemas.microsoft.com/office/word/2010/wordml" xmlns:w15="http://schemas.microsoft.com/office/word/2012/wordml" xmlns:w16cex="http://schemas.microsoft.com/office/word/2018/wordml/cex" xmlns:w16cid="http://schemas.microsoft.com/office/word/2016/wordml/cid" xmlns:w16="http://schemas.microsoft.com/office/word/2018/wordml" xmlns:w16du="http://schemas.microsoft.com/office/word/2023/wordml/word16du" xmlns:w16sdtdh="http://schemas.microsoft.com/office/word/2020/wordml/sdtdatahash" xmlns:w16se="http://schemas.microsoft.com/office/word/2015/wordml/symex" xmlns:wpg="http://schemas.microsoft.com/office/word/2010/wordprocessingGroup" xmlns:wpi="http://schemas.microsoft.com/office/word/2010/wordprocessingInk" xmlns:wne="http://schemas.microsoft.com/office/word/2006/wordml" xmlns:wps="http://schemas.microsoft.com/office/word/2010/wordprocessingShape" mc:Ignorable="w14 w15 w16se w16cid w16 w16cex w16sdtdh w16du wp14">
   <w:p>
     <w:pPr>
-      <w:pStyle w:val="Footer"/>
+      <w:pStyle w:val="Rodap"/>
       <w:jc w:val="right"/>
     </w:pPr>
   </w:p>
   <w:p>
     <w:pPr>
-      <w:pStyle w:val="Footer"/>
+      <w:pStyle w:val="Rodap"/>
     </w:pPr>
   </w:p>
 </w:ftr>
@@ -13326,7 +13656,7 @@
     <w:sdtContent>
       <w:p>
         <w:pPr>
-          <w:pStyle w:val="Footer"/>
+          <w:pStyle w:val="Rodap"/>
           <w:jc w:val="right"/>
         </w:pPr>
         <w:r>
@@ -13352,7 +13682,7 @@
   </w:sdt>
   <w:p>
     <w:pPr>
-      <w:pStyle w:val="Footer"/>
+      <w:pStyle w:val="Rodap"/>
     </w:pPr>
   </w:p>
 </w:ftr>
@@ -13394,13 +13724,13 @@
 <w:hdr xmlns:wpc="http://schemas.microsoft.com/office/word/2010/wordprocessingCanvas" xmlns:cx="http://schemas.microsoft.com/office/drawing/2014/chartex" xmlns:cx1="http://schemas.microsoft.com/office/drawing/2015/9/8/chartex" xmlns:cx2="http://schemas.microsoft.com/office/drawing/2015/10/21/chartex" xmlns:cx3="http://schemas.microsoft.com/office/drawing/2016/5/9/chartex" xmlns:cx4="http://schemas.microsoft.com/office/drawing/2016/5/10/chartex" xmlns:cx5="http://schemas.microsoft.com/office/drawing/2016/5/11/chartex" xmlns:cx6="http://schemas.microsoft.com/office/drawing/2016/5/12/chartex" xmlns:cx7="http://schemas.microsoft.com/office/drawing/2016/5/13/chartex" xmlns:cx8="http://schemas.microsoft.com/office/drawing/2016/5/14/chartex" xmlns:mc="http://schemas.openxmlformats.org/markup-compatibility/2006" xmlns:aink="http://schemas.microsoft.com/office/drawing/2016/ink" xmlns:am3d="http://schemas.microsoft.com/office/drawing/2017/model3d" xmlns:o="urn:schemas-microsoft-com:office:office" xmlns:oel="http://schemas.microsoft.com/office/2019/extlst" xmlns:r="http://schemas.openxmlformats.org/officeDocument/2006/relationships" xmlns:m="http://schemas.openxmlformats.org/officeDocument/2006/math" xmlns:v="urn:schemas-microsoft-com:vml" xmlns:wp14="http://schemas.microsoft.com/office/word/2010/wordprocessingDrawing" xmlns:wp="http://schemas.openxmlformats.org/drawingml/2006/wordprocessingDrawing" xmlns:w10="urn:schemas-microsoft-com:office:word" xmlns:w="http://schemas.openxmlformats.org/wordprocessingml/2006/main" xmlns:w14="http://schemas.microsoft.com/office/word/2010/wordml" xmlns:w15="http://schemas.microsoft.com/office/word/2012/wordml" xmlns:w16cex="http://schemas.microsoft.com/office/word/2018/wordml/cex" xmlns:w16cid="http://schemas.microsoft.com/office/word/2016/wordml/cid" xmlns:w16="http://schemas.microsoft.com/office/word/2018/wordml" xmlns:w16du="http://schemas.microsoft.com/office/word/2023/wordml/word16du" xmlns:w16sdtdh="http://schemas.microsoft.com/office/word/2020/wordml/sdtdatahash" xmlns:w16se="http://schemas.microsoft.com/office/word/2015/wordml/symex" xmlns:wpg="http://schemas.microsoft.com/office/word/2010/wordprocessingGroup" xmlns:wpi="http://schemas.microsoft.com/office/word/2010/wordprocessingInk" xmlns:wne="http://schemas.microsoft.com/office/word/2006/wordml" xmlns:wps="http://schemas.microsoft.com/office/word/2010/wordprocessingShape" mc:Ignorable="w14 w15 w16se w16cid w16 w16cex w16sdtdh w16du wp14">
   <w:p>
     <w:pPr>
-      <w:pStyle w:val="Header"/>
+      <w:pStyle w:val="Cabealho"/>
       <w:jc w:val="center"/>
     </w:pPr>
   </w:p>
   <w:p>
     <w:pPr>
-      <w:pStyle w:val="Header"/>
+      <w:pStyle w:val="Cabealho"/>
     </w:pPr>
   </w:p>
 </w:hdr>
@@ -13753,6 +14083,155 @@
     </w:lvl>
   </w:abstractNum>
   <w:abstractNum w:abstractNumId="4" w15:restartNumberingAfterBreak="0">
+    <w:nsid w:val="20A041CB"/>
+    <w:multiLevelType w:val="multilevel"/>
+    <w:tmpl w:val="C4F8EE80"/>
+    <w:lvl w:ilvl="0">
+      <w:start w:val="1"/>
+      <w:numFmt w:val="decimal"/>
+      <w:lvlText w:val="%1."/>
+      <w:lvlJc w:val="left"/>
+      <w:pPr>
+        <w:tabs>
+          <w:tab w:val="num" w:pos="720"/>
+        </w:tabs>
+        <w:ind w:left="720" w:hanging="360"/>
+      </w:pPr>
+      <w:rPr>
+        <w:rFonts w:hint="default"/>
+        <w:sz w:val="20"/>
+      </w:rPr>
+    </w:lvl>
+    <w:lvl w:ilvl="1" w:tentative="1">
+      <w:start w:val="1"/>
+      <w:numFmt w:val="bullet"/>
+      <w:lvlText w:val=""/>
+      <w:lvlJc w:val="left"/>
+      <w:pPr>
+        <w:tabs>
+          <w:tab w:val="num" w:pos="1440"/>
+        </w:tabs>
+        <w:ind w:left="1440" w:hanging="360"/>
+      </w:pPr>
+      <w:rPr>
+        <w:rFonts w:ascii="Symbol" w:hAnsi="Symbol" w:hint="default"/>
+        <w:sz w:val="20"/>
+      </w:rPr>
+    </w:lvl>
+    <w:lvl w:ilvl="2" w:tentative="1">
+      <w:start w:val="1"/>
+      <w:numFmt w:val="bullet"/>
+      <w:lvlText w:val=""/>
+      <w:lvlJc w:val="left"/>
+      <w:pPr>
+        <w:tabs>
+          <w:tab w:val="num" w:pos="2160"/>
+        </w:tabs>
+        <w:ind w:left="2160" w:hanging="360"/>
+      </w:pPr>
+      <w:rPr>
+        <w:rFonts w:ascii="Symbol" w:hAnsi="Symbol" w:hint="default"/>
+        <w:sz w:val="20"/>
+      </w:rPr>
+    </w:lvl>
+    <w:lvl w:ilvl="3" w:tentative="1">
+      <w:start w:val="1"/>
+      <w:numFmt w:val="bullet"/>
+      <w:lvlText w:val=""/>
+      <w:lvlJc w:val="left"/>
+      <w:pPr>
+        <w:tabs>
+          <w:tab w:val="num" w:pos="2880"/>
+        </w:tabs>
+        <w:ind w:left="2880" w:hanging="360"/>
+      </w:pPr>
+      <w:rPr>
+        <w:rFonts w:ascii="Symbol" w:hAnsi="Symbol" w:hint="default"/>
+        <w:sz w:val="20"/>
+      </w:rPr>
+    </w:lvl>
+    <w:lvl w:ilvl="4" w:tentative="1">
+      <w:start w:val="1"/>
+      <w:numFmt w:val="bullet"/>
+      <w:lvlText w:val=""/>
+      <w:lvlJc w:val="left"/>
+      <w:pPr>
+        <w:tabs>
+          <w:tab w:val="num" w:pos="3600"/>
+        </w:tabs>
+        <w:ind w:left="3600" w:hanging="360"/>
+      </w:pPr>
+      <w:rPr>
+        <w:rFonts w:ascii="Symbol" w:hAnsi="Symbol" w:hint="default"/>
+        <w:sz w:val="20"/>
+      </w:rPr>
+    </w:lvl>
+    <w:lvl w:ilvl="5" w:tentative="1">
+      <w:start w:val="1"/>
+      <w:numFmt w:val="bullet"/>
+      <w:lvlText w:val=""/>
+      <w:lvlJc w:val="left"/>
+      <w:pPr>
+        <w:tabs>
+          <w:tab w:val="num" w:pos="4320"/>
+        </w:tabs>
+        <w:ind w:left="4320" w:hanging="360"/>
+      </w:pPr>
+      <w:rPr>
+        <w:rFonts w:ascii="Symbol" w:hAnsi="Symbol" w:hint="default"/>
+        <w:sz w:val="20"/>
+      </w:rPr>
+    </w:lvl>
+    <w:lvl w:ilvl="6" w:tentative="1">
+      <w:start w:val="1"/>
+      <w:numFmt w:val="bullet"/>
+      <w:lvlText w:val=""/>
+      <w:lvlJc w:val="left"/>
+      <w:pPr>
+        <w:tabs>
+          <w:tab w:val="num" w:pos="5040"/>
+        </w:tabs>
+        <w:ind w:left="5040" w:hanging="360"/>
+      </w:pPr>
+      <w:rPr>
+        <w:rFonts w:ascii="Symbol" w:hAnsi="Symbol" w:hint="default"/>
+        <w:sz w:val="20"/>
+      </w:rPr>
+    </w:lvl>
+    <w:lvl w:ilvl="7" w:tentative="1">
+      <w:start w:val="1"/>
+      <w:numFmt w:val="bullet"/>
+      <w:lvlText w:val=""/>
+      <w:lvlJc w:val="left"/>
+      <w:pPr>
+        <w:tabs>
+          <w:tab w:val="num" w:pos="5760"/>
+        </w:tabs>
+        <w:ind w:left="5760" w:hanging="360"/>
+      </w:pPr>
+      <w:rPr>
+        <w:rFonts w:ascii="Symbol" w:hAnsi="Symbol" w:hint="default"/>
+        <w:sz w:val="20"/>
+      </w:rPr>
+    </w:lvl>
+    <w:lvl w:ilvl="8" w:tentative="1">
+      <w:start w:val="1"/>
+      <w:numFmt w:val="bullet"/>
+      <w:lvlText w:val=""/>
+      <w:lvlJc w:val="left"/>
+      <w:pPr>
+        <w:tabs>
+          <w:tab w:val="num" w:pos="6480"/>
+        </w:tabs>
+        <w:ind w:left="6480" w:hanging="360"/>
+      </w:pPr>
+      <w:rPr>
+        <w:rFonts w:ascii="Symbol" w:hAnsi="Symbol" w:hint="default"/>
+        <w:sz w:val="20"/>
+      </w:rPr>
+    </w:lvl>
+  </w:abstractNum>
+  <w:abstractNum w:abstractNumId="5" w15:restartNumberingAfterBreak="0">
     <w:nsid w:val="26F23D57"/>
     <w:multiLevelType w:val="multilevel"/>
     <w:tmpl w:val="0416001F"/>
@@ -13838,7 +14317,7 @@
       </w:pPr>
     </w:lvl>
   </w:abstractNum>
-  <w:abstractNum w:abstractNumId="5" w15:restartNumberingAfterBreak="0">
+  <w:abstractNum w:abstractNumId="6" w15:restartNumberingAfterBreak="0">
     <w:nsid w:val="2AAC563C"/>
     <w:multiLevelType w:val="multilevel"/>
     <w:tmpl w:val="0416001F"/>
@@ -13924,7 +14403,185 @@
       </w:pPr>
     </w:lvl>
   </w:abstractNum>
-  <w:abstractNum w:abstractNumId="6" w15:restartNumberingAfterBreak="0">
+  <w:abstractNum w:abstractNumId="7" w15:restartNumberingAfterBreak="0">
+    <w:nsid w:val="2F173336"/>
+    <w:multiLevelType w:val="hybridMultilevel"/>
+    <w:tmpl w:val="CE9A8A9A"/>
+    <w:lvl w:ilvl="0" w:tplc="0416000F">
+      <w:start w:val="1"/>
+      <w:numFmt w:val="decimal"/>
+      <w:lvlText w:val="%1."/>
+      <w:lvlJc w:val="left"/>
+      <w:pPr>
+        <w:ind w:left="720" w:hanging="360"/>
+      </w:pPr>
+      <w:rPr>
+        <w:rFonts w:hint="default"/>
+      </w:rPr>
+    </w:lvl>
+    <w:lvl w:ilvl="1" w:tplc="04160019" w:tentative="1">
+      <w:start w:val="1"/>
+      <w:numFmt w:val="lowerLetter"/>
+      <w:lvlText w:val="%2."/>
+      <w:lvlJc w:val="left"/>
+      <w:pPr>
+        <w:ind w:left="1440" w:hanging="360"/>
+      </w:pPr>
+    </w:lvl>
+    <w:lvl w:ilvl="2" w:tplc="0416001B" w:tentative="1">
+      <w:start w:val="1"/>
+      <w:numFmt w:val="lowerRoman"/>
+      <w:lvlText w:val="%3."/>
+      <w:lvlJc w:val="right"/>
+      <w:pPr>
+        <w:ind w:left="2160" w:hanging="180"/>
+      </w:pPr>
+    </w:lvl>
+    <w:lvl w:ilvl="3" w:tplc="0416000F" w:tentative="1">
+      <w:start w:val="1"/>
+      <w:numFmt w:val="decimal"/>
+      <w:lvlText w:val="%4."/>
+      <w:lvlJc w:val="left"/>
+      <w:pPr>
+        <w:ind w:left="2880" w:hanging="360"/>
+      </w:pPr>
+    </w:lvl>
+    <w:lvl w:ilvl="4" w:tplc="04160019" w:tentative="1">
+      <w:start w:val="1"/>
+      <w:numFmt w:val="lowerLetter"/>
+      <w:lvlText w:val="%5."/>
+      <w:lvlJc w:val="left"/>
+      <w:pPr>
+        <w:ind w:left="3600" w:hanging="360"/>
+      </w:pPr>
+    </w:lvl>
+    <w:lvl w:ilvl="5" w:tplc="0416001B" w:tentative="1">
+      <w:start w:val="1"/>
+      <w:numFmt w:val="lowerRoman"/>
+      <w:lvlText w:val="%6."/>
+      <w:lvlJc w:val="right"/>
+      <w:pPr>
+        <w:ind w:left="4320" w:hanging="180"/>
+      </w:pPr>
+    </w:lvl>
+    <w:lvl w:ilvl="6" w:tplc="0416000F" w:tentative="1">
+      <w:start w:val="1"/>
+      <w:numFmt w:val="decimal"/>
+      <w:lvlText w:val="%7."/>
+      <w:lvlJc w:val="left"/>
+      <w:pPr>
+        <w:ind w:left="5040" w:hanging="360"/>
+      </w:pPr>
+    </w:lvl>
+    <w:lvl w:ilvl="7" w:tplc="04160019" w:tentative="1">
+      <w:start w:val="1"/>
+      <w:numFmt w:val="lowerLetter"/>
+      <w:lvlText w:val="%8."/>
+      <w:lvlJc w:val="left"/>
+      <w:pPr>
+        <w:ind w:left="5760" w:hanging="360"/>
+      </w:pPr>
+    </w:lvl>
+    <w:lvl w:ilvl="8" w:tplc="0416001B" w:tentative="1">
+      <w:start w:val="1"/>
+      <w:numFmt w:val="lowerRoman"/>
+      <w:lvlText w:val="%9."/>
+      <w:lvlJc w:val="right"/>
+      <w:pPr>
+        <w:ind w:left="6480" w:hanging="180"/>
+      </w:pPr>
+    </w:lvl>
+  </w:abstractNum>
+  <w:abstractNum w:abstractNumId="8" w15:restartNumberingAfterBreak="0">
+    <w:nsid w:val="2F650038"/>
+    <w:multiLevelType w:val="hybridMultilevel"/>
+    <w:tmpl w:val="C9FA080A"/>
+    <w:lvl w:ilvl="0" w:tplc="B120CDB4">
+      <w:start w:val="1"/>
+      <w:numFmt w:val="decimal"/>
+      <w:lvlText w:val="%1."/>
+      <w:lvlJc w:val="left"/>
+      <w:pPr>
+        <w:ind w:left="1080" w:hanging="360"/>
+      </w:pPr>
+      <w:rPr>
+        <w:rFonts w:ascii="Trebuchet MS" w:eastAsiaTheme="minorHAnsi" w:hAnsi="Trebuchet MS" w:cstheme="minorBidi"/>
+      </w:rPr>
+    </w:lvl>
+    <w:lvl w:ilvl="1" w:tplc="04160019" w:tentative="1">
+      <w:start w:val="1"/>
+      <w:numFmt w:val="lowerLetter"/>
+      <w:lvlText w:val="%2."/>
+      <w:lvlJc w:val="left"/>
+      <w:pPr>
+        <w:ind w:left="1800" w:hanging="360"/>
+      </w:pPr>
+    </w:lvl>
+    <w:lvl w:ilvl="2" w:tplc="0416001B" w:tentative="1">
+      <w:start w:val="1"/>
+      <w:numFmt w:val="lowerRoman"/>
+      <w:lvlText w:val="%3."/>
+      <w:lvlJc w:val="right"/>
+      <w:pPr>
+        <w:ind w:left="2520" w:hanging="180"/>
+      </w:pPr>
+    </w:lvl>
+    <w:lvl w:ilvl="3" w:tplc="0416000F" w:tentative="1">
+      <w:start w:val="1"/>
+      <w:numFmt w:val="decimal"/>
+      <w:lvlText w:val="%4."/>
+      <w:lvlJc w:val="left"/>
+      <w:pPr>
+        <w:ind w:left="3240" w:hanging="360"/>
+      </w:pPr>
+    </w:lvl>
+    <w:lvl w:ilvl="4" w:tplc="04160019" w:tentative="1">
+      <w:start w:val="1"/>
+      <w:numFmt w:val="lowerLetter"/>
+      <w:lvlText w:val="%5."/>
+      <w:lvlJc w:val="left"/>
+      <w:pPr>
+        <w:ind w:left="3960" w:hanging="360"/>
+      </w:pPr>
+    </w:lvl>
+    <w:lvl w:ilvl="5" w:tplc="0416001B" w:tentative="1">
+      <w:start w:val="1"/>
+      <w:numFmt w:val="lowerRoman"/>
+      <w:lvlText w:val="%6."/>
+      <w:lvlJc w:val="right"/>
+      <w:pPr>
+        <w:ind w:left="4680" w:hanging="180"/>
+      </w:pPr>
+    </w:lvl>
+    <w:lvl w:ilvl="6" w:tplc="0416000F" w:tentative="1">
+      <w:start w:val="1"/>
+      <w:numFmt w:val="decimal"/>
+      <w:lvlText w:val="%7."/>
+      <w:lvlJc w:val="left"/>
+      <w:pPr>
+        <w:ind w:left="5400" w:hanging="360"/>
+      </w:pPr>
+    </w:lvl>
+    <w:lvl w:ilvl="7" w:tplc="04160019" w:tentative="1">
+      <w:start w:val="1"/>
+      <w:numFmt w:val="lowerLetter"/>
+      <w:lvlText w:val="%8."/>
+      <w:lvlJc w:val="left"/>
+      <w:pPr>
+        <w:ind w:left="6120" w:hanging="360"/>
+      </w:pPr>
+    </w:lvl>
+    <w:lvl w:ilvl="8" w:tplc="0416001B" w:tentative="1">
+      <w:start w:val="1"/>
+      <w:numFmt w:val="lowerRoman"/>
+      <w:lvlText w:val="%9."/>
+      <w:lvlJc w:val="right"/>
+      <w:pPr>
+        <w:ind w:left="6840" w:hanging="180"/>
+      </w:pPr>
+    </w:lvl>
+  </w:abstractNum>
+  <w:abstractNum w:abstractNumId="9" w15:restartNumberingAfterBreak="0">
     <w:nsid w:val="30113BA7"/>
     <w:multiLevelType w:val="hybridMultilevel"/>
     <w:tmpl w:val="5082195E"/>
@@ -14037,7 +14694,7 @@
       </w:rPr>
     </w:lvl>
   </w:abstractNum>
-  <w:abstractNum w:abstractNumId="7" w15:restartNumberingAfterBreak="0">
+  <w:abstractNum w:abstractNumId="10" w15:restartNumberingAfterBreak="0">
     <w:nsid w:val="3574ED8E"/>
     <w:multiLevelType w:val="multilevel"/>
     <w:tmpl w:val="180CFAB6"/>
@@ -14123,7 +14780,7 @@
       </w:pPr>
     </w:lvl>
   </w:abstractNum>
-  <w:abstractNum w:abstractNumId="8" w15:restartNumberingAfterBreak="0">
+  <w:abstractNum w:abstractNumId="11" w15:restartNumberingAfterBreak="0">
     <w:nsid w:val="36E6F687"/>
     <w:multiLevelType w:val="hybridMultilevel"/>
     <w:tmpl w:val="C4D82908"/>
@@ -14236,7 +14893,7 @@
       </w:rPr>
     </w:lvl>
   </w:abstractNum>
-  <w:abstractNum w:abstractNumId="9" w15:restartNumberingAfterBreak="0">
+  <w:abstractNum w:abstractNumId="12" w15:restartNumberingAfterBreak="0">
     <w:nsid w:val="4332267C"/>
     <w:multiLevelType w:val="hybridMultilevel"/>
     <w:tmpl w:val="2C06546C"/>
@@ -14322,7 +14979,7 @@
       </w:pPr>
     </w:lvl>
   </w:abstractNum>
-  <w:abstractNum w:abstractNumId="10" w15:restartNumberingAfterBreak="0">
+  <w:abstractNum w:abstractNumId="13" w15:restartNumberingAfterBreak="0">
     <w:nsid w:val="46CD6F30"/>
     <w:multiLevelType w:val="multilevel"/>
     <w:tmpl w:val="0416001F"/>
@@ -14408,7 +15065,7 @@
       </w:pPr>
     </w:lvl>
   </w:abstractNum>
-  <w:abstractNum w:abstractNumId="11" w15:restartNumberingAfterBreak="0">
+  <w:abstractNum w:abstractNumId="14" w15:restartNumberingAfterBreak="0">
     <w:nsid w:val="4DF3E2DE"/>
     <w:multiLevelType w:val="hybridMultilevel"/>
     <w:tmpl w:val="FFFFFFFF"/>
@@ -14494,7 +15151,7 @@
       </w:pPr>
     </w:lvl>
   </w:abstractNum>
-  <w:abstractNum w:abstractNumId="12" w15:restartNumberingAfterBreak="0">
+  <w:abstractNum w:abstractNumId="15" w15:restartNumberingAfterBreak="0">
     <w:nsid w:val="4E06497D"/>
     <w:multiLevelType w:val="hybridMultilevel"/>
     <w:tmpl w:val="8370FE2E"/>
@@ -14580,7 +15237,7 @@
       </w:pPr>
     </w:lvl>
   </w:abstractNum>
-  <w:abstractNum w:abstractNumId="13" w15:restartNumberingAfterBreak="0">
+  <w:abstractNum w:abstractNumId="16" w15:restartNumberingAfterBreak="0">
     <w:nsid w:val="4F46B624"/>
     <w:multiLevelType w:val="hybridMultilevel"/>
     <w:tmpl w:val="E8BE650A"/>
@@ -14693,7 +15350,7 @@
       </w:rPr>
     </w:lvl>
   </w:abstractNum>
-  <w:abstractNum w:abstractNumId="14" w15:restartNumberingAfterBreak="0">
+  <w:abstractNum w:abstractNumId="17" w15:restartNumberingAfterBreak="0">
     <w:nsid w:val="517855B0"/>
     <w:multiLevelType w:val="hybridMultilevel"/>
     <w:tmpl w:val="4DF63A8A"/>
@@ -14779,7 +15436,7 @@
       </w:pPr>
     </w:lvl>
   </w:abstractNum>
-  <w:abstractNum w:abstractNumId="15" w15:restartNumberingAfterBreak="0">
+  <w:abstractNum w:abstractNumId="18" w15:restartNumberingAfterBreak="0">
     <w:nsid w:val="52B28F75"/>
     <w:multiLevelType w:val="hybridMultilevel"/>
     <w:tmpl w:val="E6969ECE"/>
@@ -14865,7 +15522,120 @@
       </w:pPr>
     </w:lvl>
   </w:abstractNum>
-  <w:abstractNum w:abstractNumId="16" w15:restartNumberingAfterBreak="0">
+  <w:abstractNum w:abstractNumId="19" w15:restartNumberingAfterBreak="0">
+    <w:nsid w:val="5AA53A4F"/>
+    <w:multiLevelType w:val="multilevel"/>
+    <w:tmpl w:val="36E686CE"/>
+    <w:lvl w:ilvl="0">
+      <w:start w:val="1"/>
+      <w:numFmt w:val="decimal"/>
+      <w:lvlText w:val="%1."/>
+      <w:lvlJc w:val="left"/>
+      <w:pPr>
+        <w:tabs>
+          <w:tab w:val="num" w:pos="720"/>
+        </w:tabs>
+        <w:ind w:left="720" w:hanging="360"/>
+      </w:pPr>
+    </w:lvl>
+    <w:lvl w:ilvl="1" w:tentative="1">
+      <w:start w:val="1"/>
+      <w:numFmt w:val="decimal"/>
+      <w:lvlText w:val="%2."/>
+      <w:lvlJc w:val="left"/>
+      <w:pPr>
+        <w:tabs>
+          <w:tab w:val="num" w:pos="1440"/>
+        </w:tabs>
+        <w:ind w:left="1440" w:hanging="360"/>
+      </w:pPr>
+    </w:lvl>
+    <w:lvl w:ilvl="2" w:tentative="1">
+      <w:start w:val="1"/>
+      <w:numFmt w:val="decimal"/>
+      <w:lvlText w:val="%3."/>
+      <w:lvlJc w:val="left"/>
+      <w:pPr>
+        <w:tabs>
+          <w:tab w:val="num" w:pos="2160"/>
+        </w:tabs>
+        <w:ind w:left="2160" w:hanging="360"/>
+      </w:pPr>
+    </w:lvl>
+    <w:lvl w:ilvl="3" w:tentative="1">
+      <w:start w:val="1"/>
+      <w:numFmt w:val="decimal"/>
+      <w:lvlText w:val="%4."/>
+      <w:lvlJc w:val="left"/>
+      <w:pPr>
+        <w:tabs>
+          <w:tab w:val="num" w:pos="2880"/>
+        </w:tabs>
+        <w:ind w:left="2880" w:hanging="360"/>
+      </w:pPr>
+    </w:lvl>
+    <w:lvl w:ilvl="4" w:tentative="1">
+      <w:start w:val="1"/>
+      <w:numFmt w:val="decimal"/>
+      <w:lvlText w:val="%5."/>
+      <w:lvlJc w:val="left"/>
+      <w:pPr>
+        <w:tabs>
+          <w:tab w:val="num" w:pos="3600"/>
+        </w:tabs>
+        <w:ind w:left="3600" w:hanging="360"/>
+      </w:pPr>
+    </w:lvl>
+    <w:lvl w:ilvl="5" w:tentative="1">
+      <w:start w:val="1"/>
+      <w:numFmt w:val="decimal"/>
+      <w:lvlText w:val="%6."/>
+      <w:lvlJc w:val="left"/>
+      <w:pPr>
+        <w:tabs>
+          <w:tab w:val="num" w:pos="4320"/>
+        </w:tabs>
+        <w:ind w:left="4320" w:hanging="360"/>
+      </w:pPr>
+    </w:lvl>
+    <w:lvl w:ilvl="6" w:tentative="1">
+      <w:start w:val="1"/>
+      <w:numFmt w:val="decimal"/>
+      <w:lvlText w:val="%7."/>
+      <w:lvlJc w:val="left"/>
+      <w:pPr>
+        <w:tabs>
+          <w:tab w:val="num" w:pos="5040"/>
+        </w:tabs>
+        <w:ind w:left="5040" w:hanging="360"/>
+      </w:pPr>
+    </w:lvl>
+    <w:lvl w:ilvl="7" w:tentative="1">
+      <w:start w:val="1"/>
+      <w:numFmt w:val="decimal"/>
+      <w:lvlText w:val="%8."/>
+      <w:lvlJc w:val="left"/>
+      <w:pPr>
+        <w:tabs>
+          <w:tab w:val="num" w:pos="5760"/>
+        </w:tabs>
+        <w:ind w:left="5760" w:hanging="360"/>
+      </w:pPr>
+    </w:lvl>
+    <w:lvl w:ilvl="8" w:tentative="1">
+      <w:start w:val="1"/>
+      <w:numFmt w:val="decimal"/>
+      <w:lvlText w:val="%9."/>
+      <w:lvlJc w:val="left"/>
+      <w:pPr>
+        <w:tabs>
+          <w:tab w:val="num" w:pos="6480"/>
+        </w:tabs>
+        <w:ind w:left="6480" w:hanging="360"/>
+      </w:pPr>
+    </w:lvl>
+  </w:abstractNum>
+  <w:abstractNum w:abstractNumId="20" w15:restartNumberingAfterBreak="0">
     <w:nsid w:val="5C3E1CA4"/>
     <w:multiLevelType w:val="hybridMultilevel"/>
     <w:tmpl w:val="0D56EA5C"/>
@@ -14951,7 +15721,120 @@
       </w:pPr>
     </w:lvl>
   </w:abstractNum>
-  <w:abstractNum w:abstractNumId="17" w15:restartNumberingAfterBreak="0">
+  <w:abstractNum w:abstractNumId="21" w15:restartNumberingAfterBreak="0">
+    <w:nsid w:val="5C950527"/>
+    <w:multiLevelType w:val="multilevel"/>
+    <w:tmpl w:val="9A0EA2C0"/>
+    <w:lvl w:ilvl="0">
+      <w:start w:val="1"/>
+      <w:numFmt w:val="decimal"/>
+      <w:lvlText w:val="%1."/>
+      <w:lvlJc w:val="left"/>
+      <w:pPr>
+        <w:tabs>
+          <w:tab w:val="num" w:pos="720"/>
+        </w:tabs>
+        <w:ind w:left="720" w:hanging="360"/>
+      </w:pPr>
+    </w:lvl>
+    <w:lvl w:ilvl="1" w:tentative="1">
+      <w:start w:val="1"/>
+      <w:numFmt w:val="decimal"/>
+      <w:lvlText w:val="%2."/>
+      <w:lvlJc w:val="left"/>
+      <w:pPr>
+        <w:tabs>
+          <w:tab w:val="num" w:pos="1440"/>
+        </w:tabs>
+        <w:ind w:left="1440" w:hanging="360"/>
+      </w:pPr>
+    </w:lvl>
+    <w:lvl w:ilvl="2" w:tentative="1">
+      <w:start w:val="1"/>
+      <w:numFmt w:val="decimal"/>
+      <w:lvlText w:val="%3."/>
+      <w:lvlJc w:val="left"/>
+      <w:pPr>
+        <w:tabs>
+          <w:tab w:val="num" w:pos="2160"/>
+        </w:tabs>
+        <w:ind w:left="2160" w:hanging="360"/>
+      </w:pPr>
+    </w:lvl>
+    <w:lvl w:ilvl="3" w:tentative="1">
+      <w:start w:val="1"/>
+      <w:numFmt w:val="decimal"/>
+      <w:lvlText w:val="%4."/>
+      <w:lvlJc w:val="left"/>
+      <w:pPr>
+        <w:tabs>
+          <w:tab w:val="num" w:pos="2880"/>
+        </w:tabs>
+        <w:ind w:left="2880" w:hanging="360"/>
+      </w:pPr>
+    </w:lvl>
+    <w:lvl w:ilvl="4" w:tentative="1">
+      <w:start w:val="1"/>
+      <w:numFmt w:val="decimal"/>
+      <w:lvlText w:val="%5."/>
+      <w:lvlJc w:val="left"/>
+      <w:pPr>
+        <w:tabs>
+          <w:tab w:val="num" w:pos="3600"/>
+        </w:tabs>
+        <w:ind w:left="3600" w:hanging="360"/>
+      </w:pPr>
+    </w:lvl>
+    <w:lvl w:ilvl="5" w:tentative="1">
+      <w:start w:val="1"/>
+      <w:numFmt w:val="decimal"/>
+      <w:lvlText w:val="%6."/>
+      <w:lvlJc w:val="left"/>
+      <w:pPr>
+        <w:tabs>
+          <w:tab w:val="num" w:pos="4320"/>
+        </w:tabs>
+        <w:ind w:left="4320" w:hanging="360"/>
+      </w:pPr>
+    </w:lvl>
+    <w:lvl w:ilvl="6" w:tentative="1">
+      <w:start w:val="1"/>
+      <w:numFmt w:val="decimal"/>
+      <w:lvlText w:val="%7."/>
+      <w:lvlJc w:val="left"/>
+      <w:pPr>
+        <w:tabs>
+          <w:tab w:val="num" w:pos="5040"/>
+        </w:tabs>
+        <w:ind w:left="5040" w:hanging="360"/>
+      </w:pPr>
+    </w:lvl>
+    <w:lvl w:ilvl="7" w:tentative="1">
+      <w:start w:val="1"/>
+      <w:numFmt w:val="decimal"/>
+      <w:lvlText w:val="%8."/>
+      <w:lvlJc w:val="left"/>
+      <w:pPr>
+        <w:tabs>
+          <w:tab w:val="num" w:pos="5760"/>
+        </w:tabs>
+        <w:ind w:left="5760" w:hanging="360"/>
+      </w:pPr>
+    </w:lvl>
+    <w:lvl w:ilvl="8" w:tentative="1">
+      <w:start w:val="1"/>
+      <w:numFmt w:val="decimal"/>
+      <w:lvlText w:val="%9."/>
+      <w:lvlJc w:val="left"/>
+      <w:pPr>
+        <w:tabs>
+          <w:tab w:val="num" w:pos="6480"/>
+        </w:tabs>
+        <w:ind w:left="6480" w:hanging="360"/>
+      </w:pPr>
+    </w:lvl>
+  </w:abstractNum>
+  <w:abstractNum w:abstractNumId="22" w15:restartNumberingAfterBreak="0">
     <w:nsid w:val="6193C558"/>
     <w:multiLevelType w:val="hybridMultilevel"/>
     <w:tmpl w:val="D49AB252"/>
@@ -15037,7 +15920,7 @@
       </w:pPr>
     </w:lvl>
   </w:abstractNum>
-  <w:abstractNum w:abstractNumId="18" w15:restartNumberingAfterBreak="0">
+  <w:abstractNum w:abstractNumId="23" w15:restartNumberingAfterBreak="0">
     <w:nsid w:val="63144C47"/>
     <w:multiLevelType w:val="multilevel"/>
     <w:tmpl w:val="0416001F"/>
@@ -15123,7 +16006,7 @@
       </w:pPr>
     </w:lvl>
   </w:abstractNum>
-  <w:abstractNum w:abstractNumId="19" w15:restartNumberingAfterBreak="0">
+  <w:abstractNum w:abstractNumId="24" w15:restartNumberingAfterBreak="0">
     <w:nsid w:val="64637292"/>
     <w:multiLevelType w:val="hybridMultilevel"/>
     <w:tmpl w:val="9C968F88"/>
@@ -15209,7 +16092,7 @@
       </w:pPr>
     </w:lvl>
   </w:abstractNum>
-  <w:abstractNum w:abstractNumId="20" w15:restartNumberingAfterBreak="0">
+  <w:abstractNum w:abstractNumId="25" w15:restartNumberingAfterBreak="0">
     <w:nsid w:val="6E9DCB5B"/>
     <w:multiLevelType w:val="hybridMultilevel"/>
     <w:tmpl w:val="A07E73B0"/>
@@ -15295,7 +16178,7 @@
       </w:pPr>
     </w:lvl>
   </w:abstractNum>
-  <w:abstractNum w:abstractNumId="21" w15:restartNumberingAfterBreak="0">
+  <w:abstractNum w:abstractNumId="26" w15:restartNumberingAfterBreak="0">
     <w:nsid w:val="70BB019E"/>
     <w:multiLevelType w:val="multilevel"/>
     <w:tmpl w:val="0416001F"/>
@@ -15381,7 +16264,7 @@
       </w:pPr>
     </w:lvl>
   </w:abstractNum>
-  <w:abstractNum w:abstractNumId="22" w15:restartNumberingAfterBreak="0">
+  <w:abstractNum w:abstractNumId="27" w15:restartNumberingAfterBreak="0">
     <w:nsid w:val="73EFD4EC"/>
     <w:multiLevelType w:val="hybridMultilevel"/>
     <w:tmpl w:val="C886512C"/>
@@ -15494,7 +16377,7 @@
       </w:rPr>
     </w:lvl>
   </w:abstractNum>
-  <w:abstractNum w:abstractNumId="23" w15:restartNumberingAfterBreak="0">
+  <w:abstractNum w:abstractNumId="28" w15:restartNumberingAfterBreak="0">
     <w:nsid w:val="76881C44"/>
     <w:multiLevelType w:val="hybridMultilevel"/>
     <w:tmpl w:val="89BC8C9E"/>
@@ -15583,7 +16466,7 @@
       </w:pPr>
     </w:lvl>
   </w:abstractNum>
-  <w:abstractNum w:abstractNumId="24" w15:restartNumberingAfterBreak="0">
+  <w:abstractNum w:abstractNumId="29" w15:restartNumberingAfterBreak="0">
     <w:nsid w:val="7B2344B2"/>
     <w:multiLevelType w:val="hybridMultilevel"/>
     <w:tmpl w:val="33743998"/>
@@ -15696,20 +16579,20 @@
       </w:rPr>
     </w:lvl>
   </w:abstractNum>
-  <w:abstractNum w:abstractNumId="25" w15:restartNumberingAfterBreak="0">
+  <w:abstractNum w:abstractNumId="30" w15:restartNumberingAfterBreak="0">
     <w:nsid w:val="7E7A7326"/>
     <w:multiLevelType w:val="hybridMultilevel"/>
-    <w:tmpl w:val="E998300A"/>
-    <w:lvl w:ilvl="0" w:tplc="04160001">
-      <w:start w:val="1"/>
-      <w:numFmt w:val="bullet"/>
-      <w:lvlText w:val=""/>
+    <w:tmpl w:val="C33668BE"/>
+    <w:lvl w:ilvl="0" w:tplc="0416000F">
+      <w:start w:val="1"/>
+      <w:numFmt w:val="decimal"/>
+      <w:lvlText w:val="%1."/>
       <w:lvlJc w:val="left"/>
       <w:pPr>
         <w:ind w:left="720" w:hanging="360"/>
       </w:pPr>
       <w:rPr>
-        <w:rFonts w:ascii="Symbol" w:hAnsi="Symbol" w:hint="default"/>
+        <w:rFonts w:hint="default"/>
       </w:rPr>
     </w:lvl>
     <w:lvl w:ilvl="1" w:tplc="7BAE24AE">
@@ -15786,81 +16669,96 @@
     </w:lvl>
   </w:abstractNum>
   <w:num w:numId="1" w16cid:durableId="1800487066">
+    <w:abstractNumId w:val="25"/>
+  </w:num>
+  <w:num w:numId="2" w16cid:durableId="602802329">
+    <w:abstractNumId w:val="22"/>
+  </w:num>
+  <w:num w:numId="3" w16cid:durableId="1694989297">
+    <w:abstractNumId w:val="18"/>
+  </w:num>
+  <w:num w:numId="4" w16cid:durableId="1524973581">
+    <w:abstractNumId w:val="24"/>
+  </w:num>
+  <w:num w:numId="5" w16cid:durableId="99108731">
     <w:abstractNumId w:val="20"/>
   </w:num>
-  <w:num w:numId="2" w16cid:durableId="602802329">
-    <w:abstractNumId w:val="17"/>
-  </w:num>
-  <w:num w:numId="3" w16cid:durableId="1694989297">
-    <w:abstractNumId w:val="15"/>
-  </w:num>
-  <w:num w:numId="4" w16cid:durableId="1524973581">
-    <w:abstractNumId w:val="19"/>
-  </w:num>
-  <w:num w:numId="5" w16cid:durableId="99108731">
-    <w:abstractNumId w:val="16"/>
-  </w:num>
   <w:num w:numId="6" w16cid:durableId="1762604250">
-    <w:abstractNumId w:val="25"/>
+    <w:abstractNumId w:val="30"/>
   </w:num>
   <w:num w:numId="7" w16cid:durableId="1189291304">
     <w:abstractNumId w:val="2"/>
   </w:num>
   <w:num w:numId="8" w16cid:durableId="487988893">
-    <w:abstractNumId w:val="12"/>
+    <w:abstractNumId w:val="15"/>
   </w:num>
   <w:num w:numId="9" w16cid:durableId="1602758248">
-    <w:abstractNumId w:val="8"/>
+    <w:abstractNumId w:val="11"/>
   </w:num>
   <w:num w:numId="10" w16cid:durableId="527332221">
-    <w:abstractNumId w:val="24"/>
+    <w:abstractNumId w:val="29"/>
   </w:num>
   <w:num w:numId="11" w16cid:durableId="66731822">
-    <w:abstractNumId w:val="22"/>
+    <w:abstractNumId w:val="27"/>
   </w:num>
   <w:num w:numId="12" w16cid:durableId="1306198773">
-    <w:abstractNumId w:val="13"/>
+    <w:abstractNumId w:val="16"/>
   </w:num>
   <w:num w:numId="13" w16cid:durableId="1839081330">
     <w:abstractNumId w:val="1"/>
   </w:num>
   <w:num w:numId="14" w16cid:durableId="983659305">
-    <w:abstractNumId w:val="7"/>
+    <w:abstractNumId w:val="10"/>
   </w:num>
   <w:num w:numId="15" w16cid:durableId="670180478">
+    <w:abstractNumId w:val="17"/>
+  </w:num>
+  <w:num w:numId="16" w16cid:durableId="1596481102">
     <w:abstractNumId w:val="14"/>
   </w:num>
-  <w:num w:numId="16" w16cid:durableId="1596481102">
-    <w:abstractNumId w:val="11"/>
-  </w:num>
   <w:num w:numId="17" w16cid:durableId="1888837881">
-    <w:abstractNumId w:val="23"/>
+    <w:abstractNumId w:val="28"/>
   </w:num>
   <w:num w:numId="18" w16cid:durableId="216403769">
     <w:abstractNumId w:val="3"/>
   </w:num>
   <w:num w:numId="19" w16cid:durableId="654651496">
-    <w:abstractNumId w:val="10"/>
+    <w:abstractNumId w:val="13"/>
   </w:num>
   <w:num w:numId="20" w16cid:durableId="1841387794">
-    <w:abstractNumId w:val="18"/>
+    <w:abstractNumId w:val="23"/>
   </w:num>
   <w:num w:numId="21" w16cid:durableId="1656567275">
+    <w:abstractNumId w:val="12"/>
+  </w:num>
+  <w:num w:numId="22" w16cid:durableId="997265513">
     <w:abstractNumId w:val="9"/>
   </w:num>
-  <w:num w:numId="22" w16cid:durableId="997265513">
-    <w:abstractNumId w:val="6"/>
-  </w:num>
   <w:num w:numId="23" w16cid:durableId="1509443000">
-    <w:abstractNumId w:val="21"/>
+    <w:abstractNumId w:val="26"/>
   </w:num>
   <w:num w:numId="24" w16cid:durableId="1215121405">
     <w:abstractNumId w:val="0"/>
   </w:num>
   <w:num w:numId="25" w16cid:durableId="322927121">
+    <w:abstractNumId w:val="6"/>
+  </w:num>
+  <w:num w:numId="26" w16cid:durableId="1638489820">
     <w:abstractNumId w:val="5"/>
   </w:num>
-  <w:num w:numId="26" w16cid:durableId="1638489820">
+  <w:num w:numId="27" w16cid:durableId="400718752">
+    <w:abstractNumId w:val="19"/>
+  </w:num>
+  <w:num w:numId="28" w16cid:durableId="1096290112">
+    <w:abstractNumId w:val="8"/>
+  </w:num>
+  <w:num w:numId="29" w16cid:durableId="1845509930">
+    <w:abstractNumId w:val="7"/>
+  </w:num>
+  <w:num w:numId="30" w16cid:durableId="482162467">
+    <w:abstractNumId w:val="21"/>
+  </w:num>
+  <w:num w:numId="31" w16cid:durableId="803697155">
     <w:abstractNumId w:val="4"/>
   </w:num>
 </w:numbering>
@@ -16273,12 +17171,12 @@
       <w:sz w:val="20"/>
     </w:rPr>
   </w:style>
-  <w:style w:type="paragraph" w:styleId="Heading1">
+  <w:style w:type="paragraph" w:styleId="Ttulo1">
     <w:name w:val="heading 1"/>
     <w:aliases w:val="Título1"/>
     <w:basedOn w:val="Normal"/>
     <w:next w:val="Normal"/>
-    <w:link w:val="Heading1Char"/>
+    <w:link w:val="Ttulo1Char"/>
     <w:uiPriority w:val="9"/>
     <w:qFormat/>
     <w:rsid w:val="001C21E4"/>
@@ -16296,11 +17194,11 @@
       <w:szCs w:val="32"/>
     </w:rPr>
   </w:style>
-  <w:style w:type="paragraph" w:styleId="Heading2">
+  <w:style w:type="paragraph" w:styleId="Ttulo2">
     <w:name w:val="heading 2"/>
     <w:basedOn w:val="Normal"/>
     <w:next w:val="Normal"/>
-    <w:link w:val="Heading2Char"/>
+    <w:link w:val="Ttulo2Char"/>
     <w:uiPriority w:val="9"/>
     <w:unhideWhenUsed/>
     <w:qFormat/>
@@ -16319,11 +17217,11 @@
       <w:szCs w:val="26"/>
     </w:rPr>
   </w:style>
-  <w:style w:type="paragraph" w:styleId="Heading3">
+  <w:style w:type="paragraph" w:styleId="Ttulo3">
     <w:name w:val="heading 3"/>
     <w:basedOn w:val="Normal"/>
     <w:next w:val="Normal"/>
-    <w:link w:val="Heading3Char"/>
+    <w:link w:val="Ttulo3Char"/>
     <w:uiPriority w:val="9"/>
     <w:unhideWhenUsed/>
     <w:qFormat/>
@@ -16339,13 +17237,12 @@
       <w:szCs w:val="24"/>
     </w:rPr>
   </w:style>
-  <w:style w:type="character" w:default="1" w:styleId="DefaultParagraphFont">
+  <w:style w:type="character" w:default="1" w:styleId="Fontepargpadro">
     <w:name w:val="Default Paragraph Font"/>
     <w:uiPriority w:val="1"/>
-    <w:semiHidden/>
     <w:unhideWhenUsed/>
   </w:style>
-  <w:style w:type="table" w:default="1" w:styleId="TableNormal">
+  <w:style w:type="table" w:default="1" w:styleId="Tabelanormal">
     <w:name w:val="Normal Table"/>
     <w:uiPriority w:val="99"/>
     <w:semiHidden/>
@@ -16360,13 +17257,13 @@
       </w:tblCellMar>
     </w:tblPr>
   </w:style>
-  <w:style w:type="numbering" w:default="1" w:styleId="NoList">
+  <w:style w:type="numbering" w:default="1" w:styleId="Semlista">
     <w:name w:val="No List"/>
     <w:uiPriority w:val="99"/>
     <w:semiHidden/>
     <w:unhideWhenUsed/>
   </w:style>
-  <w:style w:type="paragraph" w:styleId="ListParagraph">
+  <w:style w:type="paragraph" w:styleId="PargrafodaLista">
     <w:name w:val="List Paragraph"/>
     <w:basedOn w:val="Normal"/>
     <w:uiPriority w:val="34"/>
@@ -16377,11 +17274,11 @@
       <w:contextualSpacing/>
     </w:pPr>
   </w:style>
-  <w:style w:type="character" w:customStyle="1" w:styleId="Heading1Char">
-    <w:name w:val="Heading 1 Char"/>
+  <w:style w:type="character" w:customStyle="1" w:styleId="Ttulo1Char">
+    <w:name w:val="Título 1 Char"/>
     <w:aliases w:val="Título1 Char"/>
-    <w:basedOn w:val="DefaultParagraphFont"/>
-    <w:link w:val="Heading1"/>
+    <w:basedOn w:val="Fontepargpadro"/>
+    <w:link w:val="Ttulo1"/>
     <w:uiPriority w:val="9"/>
     <w:rsid w:val="001C21E4"/>
     <w:rPr>
@@ -16392,10 +17289,10 @@
       <w:szCs w:val="32"/>
     </w:rPr>
   </w:style>
-  <w:style w:type="character" w:customStyle="1" w:styleId="Heading2Char">
-    <w:name w:val="Heading 2 Char"/>
-    <w:basedOn w:val="DefaultParagraphFont"/>
-    <w:link w:val="Heading2"/>
+  <w:style w:type="character" w:customStyle="1" w:styleId="Ttulo2Char">
+    <w:name w:val="Título 2 Char"/>
+    <w:basedOn w:val="Fontepargpadro"/>
+    <w:link w:val="Ttulo2"/>
     <w:uiPriority w:val="9"/>
     <w:rsid w:val="00380EB7"/>
     <w:rPr>
@@ -16406,10 +17303,10 @@
       <w:szCs w:val="26"/>
     </w:rPr>
   </w:style>
-  <w:style w:type="character" w:customStyle="1" w:styleId="Heading3Char">
-    <w:name w:val="Heading 3 Char"/>
-    <w:basedOn w:val="DefaultParagraphFont"/>
-    <w:link w:val="Heading3"/>
+  <w:style w:type="character" w:customStyle="1" w:styleId="Ttulo3Char">
+    <w:name w:val="Título 3 Char"/>
+    <w:basedOn w:val="Fontepargpadro"/>
+    <w:link w:val="Ttulo3"/>
     <w:uiPriority w:val="9"/>
     <w:rsid w:val="001C21E4"/>
     <w:rPr>
@@ -16418,7 +17315,7 @@
       <w:szCs w:val="24"/>
     </w:rPr>
   </w:style>
-  <w:style w:type="paragraph" w:styleId="Index1">
+  <w:style w:type="paragraph" w:styleId="Remissivo1">
     <w:name w:val="index 1"/>
     <w:basedOn w:val="Normal"/>
     <w:next w:val="Normal"/>
@@ -16432,9 +17329,9 @@
       <w:ind w:left="200" w:hanging="200"/>
     </w:pPr>
   </w:style>
-  <w:style w:type="paragraph" w:styleId="TOCHeading">
+  <w:style w:type="paragraph" w:styleId="CabealhodoSumrio">
     <w:name w:val="TOC Heading"/>
-    <w:basedOn w:val="Heading1"/>
+    <w:basedOn w:val="Ttulo1"/>
     <w:next w:val="Normal"/>
     <w:uiPriority w:val="39"/>
     <w:unhideWhenUsed/>
@@ -16452,7 +17349,7 @@
       <w:lang w:val="pt-BR" w:eastAsia="pt-BR"/>
     </w:rPr>
   </w:style>
-  <w:style w:type="paragraph" w:styleId="TOC1">
+  <w:style w:type="paragraph" w:styleId="Sumrio1">
     <w:name w:val="toc 1"/>
     <w:basedOn w:val="Normal"/>
     <w:next w:val="Normal"/>
@@ -16467,7 +17364,7 @@
       <w:sz w:val="24"/>
     </w:rPr>
   </w:style>
-  <w:style w:type="paragraph" w:styleId="TOC2">
+  <w:style w:type="paragraph" w:styleId="Sumrio2">
     <w:name w:val="toc 2"/>
     <w:basedOn w:val="Normal"/>
     <w:next w:val="Normal"/>
@@ -16482,7 +17379,7 @@
   </w:style>
   <w:style w:type="character" w:styleId="Hyperlink">
     <w:name w:val="Hyperlink"/>
-    <w:basedOn w:val="DefaultParagraphFont"/>
+    <w:basedOn w:val="Fontepargpadro"/>
     <w:uiPriority w:val="99"/>
     <w:unhideWhenUsed/>
     <w:rsid w:val="002B2BEB"/>
@@ -16491,10 +17388,10 @@
       <w:u w:val="single"/>
     </w:rPr>
   </w:style>
-  <w:style w:type="paragraph" w:styleId="Header">
+  <w:style w:type="paragraph" w:styleId="Cabealho">
     <w:name w:val="header"/>
     <w:basedOn w:val="Normal"/>
-    <w:link w:val="HeaderChar"/>
+    <w:link w:val="CabealhoChar"/>
     <w:uiPriority w:val="99"/>
     <w:unhideWhenUsed/>
     <w:rsid w:val="00995728"/>
@@ -16506,10 +17403,10 @@
       <w:spacing w:after="0" w:line="240" w:lineRule="auto"/>
     </w:pPr>
   </w:style>
-  <w:style w:type="character" w:customStyle="1" w:styleId="HeaderChar">
-    <w:name w:val="Header Char"/>
-    <w:basedOn w:val="DefaultParagraphFont"/>
-    <w:link w:val="Header"/>
+  <w:style w:type="character" w:customStyle="1" w:styleId="CabealhoChar">
+    <w:name w:val="Cabeçalho Char"/>
+    <w:basedOn w:val="Fontepargpadro"/>
+    <w:link w:val="Cabealho"/>
     <w:uiPriority w:val="99"/>
     <w:rsid w:val="00995728"/>
     <w:rPr>
@@ -16517,10 +17414,10 @@
       <w:sz w:val="20"/>
     </w:rPr>
   </w:style>
-  <w:style w:type="paragraph" w:styleId="Footer">
+  <w:style w:type="paragraph" w:styleId="Rodap">
     <w:name w:val="footer"/>
     <w:basedOn w:val="Normal"/>
-    <w:link w:val="FooterChar"/>
+    <w:link w:val="RodapChar"/>
     <w:uiPriority w:val="99"/>
     <w:unhideWhenUsed/>
     <w:rsid w:val="00995728"/>
@@ -16532,10 +17429,10 @@
       <w:spacing w:after="0" w:line="240" w:lineRule="auto"/>
     </w:pPr>
   </w:style>
-  <w:style w:type="character" w:customStyle="1" w:styleId="FooterChar">
-    <w:name w:val="Footer Char"/>
-    <w:basedOn w:val="DefaultParagraphFont"/>
-    <w:link w:val="Footer"/>
+  <w:style w:type="character" w:customStyle="1" w:styleId="RodapChar">
+    <w:name w:val="Rodapé Char"/>
+    <w:basedOn w:val="Fontepargpadro"/>
+    <w:link w:val="Rodap"/>
     <w:uiPriority w:val="99"/>
     <w:rsid w:val="00995728"/>
     <w:rPr>
@@ -16543,7 +17440,7 @@
       <w:sz w:val="20"/>
     </w:rPr>
   </w:style>
-  <w:style w:type="paragraph" w:styleId="TOC3">
+  <w:style w:type="paragraph" w:styleId="Sumrio3">
     <w:name w:val="toc 3"/>
     <w:basedOn w:val="Normal"/>
     <w:next w:val="Normal"/>
@@ -16556,9 +17453,9 @@
       <w:ind w:left="440"/>
     </w:pPr>
   </w:style>
-  <w:style w:type="table" w:styleId="TableGrid">
+  <w:style w:type="table" w:styleId="Tabelacomgrade">
     <w:name w:val="Table Grid"/>
-    <w:basedOn w:val="TableNormal"/>
+    <w:basedOn w:val="Tabelanormal"/>
     <w:uiPriority w:val="59"/>
     <w:rsid w:val="00FB4123"/>
     <w:pPr>
@@ -16575,9 +17472,9 @@
       </w:tblBorders>
     </w:tblPr>
   </w:style>
-  <w:style w:type="table" w:styleId="PlainTable2">
+  <w:style w:type="table" w:styleId="SimplesTabela2">
     <w:name w:val="Plain Table 2"/>
-    <w:basedOn w:val="TableNormal"/>
+    <w:basedOn w:val="Tabelanormal"/>
     <w:uiPriority w:val="42"/>
     <w:pPr>
       <w:spacing w:after="0" w:line="240" w:lineRule="auto"/>
@@ -16654,9 +17551,9 @@
       </w:tcPr>
     </w:tblStylePr>
   </w:style>
-  <w:style w:type="table" w:styleId="PlainTable1">
+  <w:style w:type="table" w:styleId="SimplesTabela1">
     <w:name w:val="Plain Table 1"/>
-    <w:basedOn w:val="TableNormal"/>
+    <w:basedOn w:val="Tabelanormal"/>
     <w:uiPriority w:val="41"/>
     <w:rsid w:val="00A56402"/>
     <w:pPr>
@@ -16717,9 +17614,9 @@
       </w:tcPr>
     </w:tblStylePr>
   </w:style>
-  <w:style w:type="table" w:styleId="GridTable4">
+  <w:style w:type="table" w:styleId="TabeladeGrade4">
     <w:name w:val="Grid Table 4"/>
-    <w:basedOn w:val="TableNormal"/>
+    <w:basedOn w:val="Tabelanormal"/>
     <w:uiPriority w:val="49"/>
     <w:rsid w:val="00A56402"/>
     <w:pPr>
@@ -16793,9 +17690,9 @@
       </w:tcPr>
     </w:tblStylePr>
   </w:style>
-  <w:style w:type="character" w:styleId="UnresolvedMention">
+  <w:style w:type="character" w:styleId="MenoPendente">
     <w:name w:val="Unresolved Mention"/>
-    <w:basedOn w:val="DefaultParagraphFont"/>
+    <w:basedOn w:val="Fontepargpadro"/>
     <w:uiPriority w:val="99"/>
     <w:semiHidden/>
     <w:unhideWhenUsed/>

</xml_diff>